<commit_message>
Scope, functional and non functional requirement is added in SRS.docx
</commit_message>
<xml_diff>
--- a/Srs.docx
+++ b/Srs.docx
@@ -1,20 +1,26 @@
 
 <file path=word/document.xml><?xml version="1.0" encoding="utf-8"?>
-<w:document xmlns:wpc="http://schemas.microsoft.com/office/word/2010/wordprocessingCanvas" xmlns:cx="http://schemas.microsoft.com/office/drawing/2014/chartex" xmlns:cx1="http://schemas.microsoft.com/office/drawing/2015/9/8/chartex" xmlns:cx2="http://schemas.microsoft.com/office/drawing/2015/10/21/chartex" xmlns:cx3="http://schemas.microsoft.com/office/drawing/2016/5/9/chartex" xmlns:cx4="http://schemas.microsoft.com/office/drawing/2016/5/10/chartex" xmlns:cx5="http://schemas.microsoft.com/office/drawing/2016/5/11/chartex" xmlns:cx6="http://schemas.microsoft.com/office/drawing/2016/5/12/chartex" xmlns:cx7="http://schemas.microsoft.com/office/drawing/2016/5/13/chartex" xmlns:cx8="http://schemas.microsoft.com/office/drawing/2016/5/14/chartex" xmlns:mc="http://schemas.openxmlformats.org/markup-compatibility/2006" xmlns:aink="http://schemas.microsoft.com/office/drawing/2016/ink" xmlns:am3d="http://schemas.microsoft.com/office/drawing/2017/model3d" xmlns:o="urn:schemas-microsoft-com:office:office" xmlns:r="http://schemas.openxmlformats.org/officeDocument/2006/relationships" xmlns:m="http://schemas.openxmlformats.org/officeDocument/2006/math" xmlns:v="urn:schemas-microsoft-com:vml" xmlns:wp14="http://schemas.microsoft.com/office/word/2010/wordprocessingDrawing" xmlns:wp="http://schemas.openxmlformats.org/drawingml/2006/wordprocessingDrawing" xmlns:w10="urn:schemas-microsoft-com:office:word" xmlns:w="http://schemas.openxmlformats.org/wordprocessingml/2006/main" xmlns:w14="http://schemas.microsoft.com/office/word/2010/wordml" xmlns:w15="http://schemas.microsoft.com/office/word/2012/wordml" xmlns:w16cex="http://schemas.microsoft.com/office/word/2018/wordml/cex" xmlns:w16cid="http://schemas.microsoft.com/office/word/2016/wordml/cid" xmlns:w16="http://schemas.microsoft.com/office/word/2018/wordml" xmlns:w16se="http://schemas.microsoft.com/office/word/2015/wordml/symex" xmlns:wpg="http://schemas.microsoft.com/office/word/2010/wordprocessingGroup" xmlns:wpi="http://schemas.microsoft.com/office/word/2010/wordprocessingInk" xmlns:wne="http://schemas.microsoft.com/office/word/2006/wordml" xmlns:wps="http://schemas.microsoft.com/office/word/2010/wordprocessingShape" mc:Ignorable="w14 w15 w16se w16cid w16 w16cex wp14">
+<w:document xmlns:wpc="http://schemas.microsoft.com/office/word/2010/wordprocessingCanvas" xmlns:cx="http://schemas.microsoft.com/office/drawing/2014/chartex" xmlns:cx1="http://schemas.microsoft.com/office/drawing/2015/9/8/chartex" xmlns:cx2="http://schemas.microsoft.com/office/drawing/2015/10/21/chartex" xmlns:cx3="http://schemas.microsoft.com/office/drawing/2016/5/9/chartex" xmlns:cx4="http://schemas.microsoft.com/office/drawing/2016/5/10/chartex" xmlns:cx5="http://schemas.microsoft.com/office/drawing/2016/5/11/chartex" xmlns:cx6="http://schemas.microsoft.com/office/drawing/2016/5/12/chartex" xmlns:cx7="http://schemas.microsoft.com/office/drawing/2016/5/13/chartex" xmlns:cx8="http://schemas.microsoft.com/office/drawing/2016/5/14/chartex" xmlns:mc="http://schemas.openxmlformats.org/markup-compatibility/2006" xmlns:aink="http://schemas.microsoft.com/office/drawing/2016/ink" xmlns:am3d="http://schemas.microsoft.com/office/drawing/2017/model3d" xmlns:o="urn:schemas-microsoft-com:office:office" xmlns:oel="http://schemas.microsoft.com/office/2019/extlst" xmlns:r="http://schemas.openxmlformats.org/officeDocument/2006/relationships" xmlns:m="http://schemas.openxmlformats.org/officeDocument/2006/math" xmlns:v="urn:schemas-microsoft-com:vml" xmlns:wp14="http://schemas.microsoft.com/office/word/2010/wordprocessingDrawing" xmlns:wp="http://schemas.openxmlformats.org/drawingml/2006/wordprocessingDrawing" xmlns:w10="urn:schemas-microsoft-com:office:word" xmlns:w="http://schemas.openxmlformats.org/wordprocessingml/2006/main" xmlns:w14="http://schemas.microsoft.com/office/word/2010/wordml" xmlns:w15="http://schemas.microsoft.com/office/word/2012/wordml" xmlns:w16cex="http://schemas.microsoft.com/office/word/2018/wordml/cex" xmlns:w16cid="http://schemas.microsoft.com/office/word/2016/wordml/cid" xmlns:w16="http://schemas.microsoft.com/office/word/2018/wordml" xmlns:w16du="http://schemas.microsoft.com/office/word/2023/wordml/word16du" xmlns:w16sdtdh="http://schemas.microsoft.com/office/word/2020/wordml/sdtdatahash" xmlns:w16se="http://schemas.microsoft.com/office/word/2015/wordml/symex" xmlns:wpg="http://schemas.microsoft.com/office/word/2010/wordprocessingGroup" xmlns:wpi="http://schemas.microsoft.com/office/word/2010/wordprocessingInk" xmlns:wne="http://schemas.microsoft.com/office/word/2006/wordml" xmlns:wps="http://schemas.microsoft.com/office/word/2010/wordprocessingShape" mc:Ignorable="w14 w15 w16se w16cid w16 w16cex w16sdtdh w16du wp14">
   <w:body>
     <w:p>
       <w:pPr>
-        <w:pStyle w:val="Title"/>
-        <w:spacing w:before="100" w:beforeAutospacing="1" w:after="100" w:afterAutospacing="1"/>
-        <w:rPr>
-          <w:bCs w:val="0"/>
-        </w:rPr>
-      </w:pPr>
-      <w:r>
-        <w:rPr>
-          <w:bCs w:val="0"/>
-        </w:rPr>
-        <w:t>&lt;Give Here Your Own Project Title&gt;</w:t>
+        <w:spacing w:line="360" w:lineRule="auto"/>
+        <w:jc w:val="center"/>
+        <w:rPr>
+          <w:rFonts w:ascii="Arial" w:hAnsi="Arial" w:cs="Arial"/>
+          <w:b/>
+          <w:sz w:val="36"/>
+          <w:szCs w:val="36"/>
+        </w:rPr>
+      </w:pPr>
+      <w:r>
+        <w:rPr>
+          <w:rFonts w:ascii="Arial" w:hAnsi="Arial" w:cs="Arial"/>
+          <w:b/>
+          <w:sz w:val="36"/>
+          <w:szCs w:val="36"/>
+        </w:rPr>
+        <w:t>Prodigenius </w:t>
       </w:r>
     </w:p>
     <w:p>
@@ -141,7 +147,7 @@
             <v:path o:extrusionok="f" gradientshapeok="t" o:connecttype="rect"/>
             <o:lock v:ext="edit" aspectratio="t"/>
           </v:shapetype>
-          <v:shape id="_x0000_i1025" type="#_x0000_t75" style="width:154.3pt;height:96.85pt">
+          <v:shape id="_x0000_i1025" type="#_x0000_t75" style="width:154.5pt;height:96.75pt">
             <v:imagedata r:id="rId5" o:title="vu_logo"/>
           </v:shape>
         </w:pict>
@@ -211,6 +217,46 @@
     </w:p>
     <w:p>
       <w:pPr>
+        <w:rPr>
+          <w:rFonts w:ascii="Poppins" w:hAnsi="Poppins" w:cs="Poppins"/>
+          <w:color w:val="212529"/>
+          <w:spacing w:val="2"/>
+          <w:sz w:val="21"/>
+          <w:szCs w:val="21"/>
+        </w:rPr>
+      </w:pPr>
+      <w:r>
+        <w:rPr>
+          <w:rFonts w:ascii="Arial" w:hAnsi="Arial" w:cs="Arial"/>
+          <w:b/>
+        </w:rPr>
+        <w:t xml:space="preserve">Group Id: </w:t>
+      </w:r>
+      <w:r>
+        <w:rPr>
+          <w:rFonts w:ascii="Poppins" w:hAnsi="Poppins" w:cs="Poppins"/>
+          <w:b/>
+          <w:bCs/>
+          <w:color w:val="212529"/>
+          <w:spacing w:val="2"/>
+          <w:sz w:val="21"/>
+          <w:szCs w:val="21"/>
+        </w:rPr>
+        <w:t>F24PROJECTA13FA</w:t>
+      </w:r>
+      <w:r>
+        <w:rPr>
+          <w:rFonts w:ascii="Poppins" w:hAnsi="Poppins" w:cs="Poppins"/>
+          <w:color w:val="212529"/>
+          <w:spacing w:val="2"/>
+          <w:sz w:val="21"/>
+          <w:szCs w:val="21"/>
+        </w:rPr>
+        <w:t> </w:t>
+      </w:r>
+    </w:p>
+    <w:p>
+      <w:pPr>
         <w:spacing w:before="100" w:beforeAutospacing="1" w:after="100" w:afterAutospacing="1"/>
         <w:rPr>
           <w:rFonts w:ascii="Arial" w:hAnsi="Arial" w:cs="Arial"/>
@@ -222,23 +268,21 @@
           <w:rFonts w:ascii="Arial" w:hAnsi="Arial" w:cs="Arial"/>
           <w:b/>
         </w:rPr>
-        <w:t>Group Id: &lt;Mention your group id&gt;</w:t>
-      </w:r>
-    </w:p>
-    <w:p>
-      <w:pPr>
-        <w:spacing w:before="100" w:beforeAutospacing="1" w:after="100" w:afterAutospacing="1"/>
+        <w:t>Supervisor Name</w:t>
+      </w:r>
+      <w:r>
         <w:rPr>
           <w:rFonts w:ascii="Arial" w:hAnsi="Arial" w:cs="Arial"/>
           <w:b/>
         </w:rPr>
-      </w:pPr>
+        <w:t xml:space="preserve">: </w:t>
+      </w:r>
       <w:r>
         <w:rPr>
           <w:rFonts w:ascii="Arial" w:hAnsi="Arial" w:cs="Arial"/>
           <w:b/>
         </w:rPr>
-        <w:t>Supervisor Name :&lt; Mention your supervisor name&gt;</w:t>
+        <w:t>Muhammad Bilal</w:t>
       </w:r>
     </w:p>
     <w:p>
@@ -340,10 +384,10 @@
         <w:tblLook w:val="0000" w:firstRow="0" w:lastRow="0" w:firstColumn="0" w:lastColumn="0" w:noHBand="0" w:noVBand="0"/>
       </w:tblPr>
       <w:tblGrid>
-        <w:gridCol w:w="2166"/>
-        <w:gridCol w:w="1117"/>
-        <w:gridCol w:w="3434"/>
-        <w:gridCol w:w="2139"/>
+        <w:gridCol w:w="2032"/>
+        <w:gridCol w:w="1091"/>
+        <w:gridCol w:w="2903"/>
+        <w:gridCol w:w="2830"/>
       </w:tblGrid>
       <w:tr>
         <w:tc>
@@ -381,7 +425,27 @@
                 <w:sz w:val="24"/>
                 <w:szCs w:val="24"/>
               </w:rPr>
-              <w:t>Date (dd/mm/yyyy)</w:t>
+              <w:t>Date (dd/mm/</w:t>
+            </w:r>
+            <w:proofErr w:type="spellStart"/>
+            <w:r>
+              <w:rPr>
+                <w:b/>
+                <w:bCs/>
+                <w:sz w:val="24"/>
+                <w:szCs w:val="24"/>
+              </w:rPr>
+              <w:t>yyyy</w:t>
+            </w:r>
+            <w:proofErr w:type="spellEnd"/>
+            <w:r>
+              <w:rPr>
+                <w:b/>
+                <w:bCs/>
+                <w:sz w:val="24"/>
+                <w:szCs w:val="24"/>
+              </w:rPr>
+              <w:t>)</w:t>
             </w:r>
           </w:p>
         </w:tc>
@@ -531,7 +595,7 @@
               <w:rPr>
                 <w:rFonts w:ascii="Arial" w:hAnsi="Arial" w:cs="Arial"/>
               </w:rPr>
-              <w:t>Current date</w:t>
+              <w:t>03/12/2024</w:t>
             </w:r>
           </w:p>
         </w:tc>
@@ -624,7 +688,21 @@
               <w:rPr>
                 <w:rFonts w:ascii="Arial" w:hAnsi="Arial" w:cs="Arial"/>
               </w:rPr>
-              <w:t>Write student(s) id</w:t>
+              <w:t>BC</w:t>
+            </w:r>
+            <w:proofErr w:type="gramStart"/>
+            <w:r>
+              <w:rPr>
+                <w:rFonts w:ascii="Arial" w:hAnsi="Arial" w:cs="Arial"/>
+              </w:rPr>
+              <w:t>190410762,BC</w:t>
+            </w:r>
+            <w:proofErr w:type="gramEnd"/>
+            <w:r>
+              <w:rPr>
+                <w:rFonts w:ascii="Arial" w:hAnsi="Arial" w:cs="Arial"/>
+              </w:rPr>
+              <w:t>190409617</w:t>
             </w:r>
           </w:p>
         </w:tc>
@@ -1486,19 +1564,7 @@
           <w:rPr>
             <w:rStyle w:val="Hyperlink"/>
           </w:rPr>
-          <w:t>Usage Scen</w:t>
-        </w:r>
-        <w:r>
-          <w:rPr>
-            <w:rStyle w:val="Hyperlink"/>
-          </w:rPr>
-          <w:t>a</w:t>
-        </w:r>
-        <w:r>
-          <w:rPr>
-            <w:rStyle w:val="Hyperlink"/>
-          </w:rPr>
-          <w:t>rios</w:t>
+          <w:t>Usage Scenarios</w:t>
         </w:r>
         <w:r>
           <w:rPr>
@@ -1567,19 +1633,7 @@
           <w:rPr>
             <w:rStyle w:val="Hyperlink"/>
           </w:rPr>
-          <w:t>Adopted M</w:t>
-        </w:r>
-        <w:r>
-          <w:rPr>
-            <w:rStyle w:val="Hyperlink"/>
-          </w:rPr>
-          <w:t>e</w:t>
-        </w:r>
-        <w:r>
-          <w:rPr>
-            <w:rStyle w:val="Hyperlink"/>
-          </w:rPr>
-          <w:t>thodology</w:t>
+          <w:t>Adopted Methodology</w:t>
         </w:r>
       </w:hyperlink>
     </w:p>
@@ -1599,19 +1653,7 @@
           <w:rPr>
             <w:rStyle w:val="Hyperlink"/>
           </w:rPr>
-          <w:t>Work Plan (Use MS Pr</w:t>
-        </w:r>
-        <w:r>
-          <w:rPr>
-            <w:rStyle w:val="Hyperlink"/>
-          </w:rPr>
-          <w:t>o</w:t>
-        </w:r>
-        <w:r>
-          <w:rPr>
-            <w:rStyle w:val="Hyperlink"/>
-          </w:rPr>
-          <w:t>ject to create Schedule/Work Plan)</w:t>
+          <w:t>Work Plan (Use MS Project to create Schedule/Work Plan)</w:t>
         </w:r>
       </w:hyperlink>
     </w:p>
@@ -1657,44 +1699,1126 @@
     </w:p>
     <w:p>
       <w:pPr>
-        <w:ind w:left="1440" w:firstLine="720"/>
-        <w:rPr>
-          <w:b/>
+        <w:ind w:left="2160" w:firstLine="720"/>
+        <w:rPr>
+          <w:b/>
+          <w:sz w:val="44"/>
+          <w:szCs w:val="44"/>
+          <w:u w:val="single"/>
+        </w:rPr>
+      </w:pPr>
+      <w:r>
+        <w:rPr>
+          <w:b/>
+          <w:sz w:val="44"/>
+          <w:szCs w:val="44"/>
+          <w:u w:val="single"/>
+        </w:rPr>
+        <w:lastRenderedPageBreak/>
+        <w:t>S</w:t>
+      </w:r>
+      <w:r>
+        <w:rPr>
+          <w:b/>
+          <w:sz w:val="44"/>
+          <w:szCs w:val="44"/>
+          <w:u w:val="single"/>
+        </w:rPr>
+        <w:t>RS Document</w:t>
+      </w:r>
+    </w:p>
+    <w:p>
+      <w:pPr>
+        <w:rPr>
+          <w:b/>
+          <w:sz w:val="32"/>
+          <w:szCs w:val="32"/>
+        </w:rPr>
+      </w:pPr>
+    </w:p>
+    <w:p/>
+    <w:p/>
+    <w:p>
+      <w:pPr>
+        <w:rPr>
+          <w:b/>
+          <w:bCs/>
           <w:sz w:val="36"/>
           <w:szCs w:val="36"/>
           <w:u w:val="single"/>
         </w:rPr>
       </w:pPr>
-      <w:r>
-        <w:rPr>
-          <w:b/>
+      <w:bookmarkStart w:id="0" w:name="scope"/>
+      <w:bookmarkEnd w:id="0"/>
+      <w:r>
+        <w:rPr>
+          <w:b/>
+          <w:bCs/>
           <w:sz w:val="36"/>
           <w:szCs w:val="36"/>
           <w:u w:val="single"/>
         </w:rPr>
-        <w:lastRenderedPageBreak/>
-        <w:t>S</w:t>
-      </w:r>
-      <w:r>
-        <w:rPr>
-          <w:b/>
+        <w:t>Scope of Project:</w:t>
+      </w:r>
+    </w:p>
+    <w:p>
+      <w:pPr>
+        <w:rPr>
+          <w:sz w:val="28"/>
+          <w:szCs w:val="28"/>
+        </w:rPr>
+      </w:pPr>
+    </w:p>
+    <w:p>
+      <w:pPr>
+        <w:rPr>
+          <w:color w:val="404040"/>
+        </w:rPr>
+      </w:pPr>
+      <w:r>
+        <w:rPr>
+          <w:color w:val="404040"/>
+        </w:rPr>
+        <w:t xml:space="preserve">The scope of the </w:t>
+      </w:r>
+      <w:r>
+        <w:rPr>
+          <w:b/>
+          <w:bCs/>
+          <w:color w:val="404040"/>
+        </w:rPr>
+        <w:t>Prodi Genius</w:t>
+      </w:r>
+      <w:r>
+        <w:rPr>
+          <w:color w:val="404040"/>
+        </w:rPr>
+        <w:t xml:space="preserve"> project encompasses the development of an AI-powered task management mobile application using Flutter, integrating basic machine learning functionalities for enhanced user experience. The app is designed to streamline task management by offering features such as task creation, categorization, prioritization, scheduling, and productivity tracking. Users can manually input tasks, assign categories (e.g., work, study, or personal), and set due dates. To enhance efficiency, the app incorporates AI-powered task prioritization using Firebase ML Kit, which evaluates urgency and deadlines to suggest optimal task execution orders. Furthermore, it leverages TensorFlow Lite's pre-trained models to estimate task durations based on type, helping users better allocate their time.</w:t>
+      </w:r>
+    </w:p>
+    <w:p>
+      <w:pPr>
+        <w:rPr>
+          <w:color w:val="404040"/>
+        </w:rPr>
+      </w:pPr>
+      <w:r>
+        <w:rPr>
+          <w:color w:val="404040"/>
+        </w:rPr>
+        <w:t>A standout feature is the basic AI-driven scheduling mechanism, which uses Firebase ML Kit to analyze user availability and task importance, offering tailored scheduling recommendations. This includes prioritizing high-importance tasks or allocating shorter tasks for quick completion. To keep users on track, the app employs Flutter Local Notifications to send smart reminders for high-priority tasks and those nearing deadlines. Additionally, the app tracks task completion rates using Firebase ML Kit and provides simple productivity insights, such as identifying peak productivity days or weekly task trends.</w:t>
+      </w:r>
+    </w:p>
+    <w:p>
+      <w:pPr>
+        <w:rPr>
+          <w:color w:val="404040"/>
+        </w:rPr>
+      </w:pPr>
+      <w:r>
+        <w:rPr>
+          <w:color w:val="404040"/>
+        </w:rPr>
+        <w:t>The project also includes non-AI elements, such as progress visualization through intuitive charts and dashboards created with Flutter Charts, showcasing completed tasks, pending items, and overall productivity metrics. The application focuses on leveraging free and pre-trained AI models to ensure accessibility, avoiding complex custom models or expensive cloud dependencies. By offering a simple, cost-effective solution, Prodi Genius aims to enhance productivity and task management for users while maintaining a clean and user-friendly interface.</w:t>
+      </w:r>
+    </w:p>
+    <w:p>
+      <w:pPr>
+        <w:rPr>
+          <w:sz w:val="28"/>
+          <w:szCs w:val="28"/>
+        </w:rPr>
+      </w:pPr>
+    </w:p>
+    <w:p>
+      <w:pPr>
+        <w:rPr>
+          <w:sz w:val="28"/>
+          <w:szCs w:val="28"/>
+        </w:rPr>
+      </w:pPr>
+    </w:p>
+    <w:p>
+      <w:pPr>
+        <w:rPr>
+          <w:sz w:val="28"/>
+          <w:szCs w:val="28"/>
+        </w:rPr>
+      </w:pPr>
+    </w:p>
+    <w:p>
+      <w:pPr>
+        <w:rPr>
+          <w:b/>
+          <w:bCs/>
           <w:sz w:val="36"/>
           <w:szCs w:val="36"/>
           <w:u w:val="single"/>
         </w:rPr>
-        <w:t>RS Document</w:t>
-      </w:r>
-    </w:p>
-    <w:p>
-      <w:pPr>
-        <w:rPr>
-          <w:b/>
-          <w:sz w:val="32"/>
-          <w:szCs w:val="32"/>
-        </w:rPr>
-      </w:pPr>
+      </w:pPr>
+      <w:bookmarkStart w:id="1" w:name="FRNFR"/>
+      <w:bookmarkEnd w:id="1"/>
+      <w:r>
+        <w:rPr>
+          <w:b/>
+          <w:bCs/>
+          <w:sz w:val="36"/>
+          <w:szCs w:val="36"/>
+          <w:u w:val="single"/>
+        </w:rPr>
+        <w:t>Functional</w:t>
+      </w:r>
+      <w:r>
+        <w:rPr>
+          <w:b/>
+          <w:bCs/>
+          <w:sz w:val="36"/>
+          <w:szCs w:val="36"/>
+          <w:u w:val="single"/>
+        </w:rPr>
+        <w:t xml:space="preserve"> and </w:t>
+      </w:r>
+      <w:proofErr w:type="spellStart"/>
+      <w:proofErr w:type="gramStart"/>
+      <w:r>
+        <w:rPr>
+          <w:b/>
+          <w:bCs/>
+          <w:sz w:val="36"/>
+          <w:szCs w:val="36"/>
+          <w:u w:val="single"/>
+        </w:rPr>
+        <w:t>non Functional</w:t>
+      </w:r>
+      <w:proofErr w:type="spellEnd"/>
+      <w:proofErr w:type="gramEnd"/>
+      <w:r>
+        <w:rPr>
+          <w:b/>
+          <w:bCs/>
+          <w:sz w:val="36"/>
+          <w:szCs w:val="36"/>
+          <w:u w:val="single"/>
+        </w:rPr>
+        <w:t xml:space="preserve"> Requirement</w:t>
+      </w:r>
+      <w:r>
+        <w:rPr>
+          <w:b/>
+          <w:bCs/>
+          <w:sz w:val="36"/>
+          <w:szCs w:val="36"/>
+          <w:u w:val="single"/>
+        </w:rPr>
+        <w:t>s:</w:t>
+      </w:r>
+    </w:p>
+    <w:p>
+      <w:pPr>
+        <w:rPr>
+          <w:sz w:val="28"/>
+          <w:szCs w:val="28"/>
+        </w:rPr>
+      </w:pPr>
+    </w:p>
+    <w:p>
+      <w:pPr>
+        <w:rPr>
+          <w:b/>
+          <w:bCs/>
+          <w:sz w:val="28"/>
+          <w:szCs w:val="28"/>
+        </w:rPr>
+      </w:pPr>
+      <w:r>
+        <w:rPr>
+          <w:b/>
+          <w:bCs/>
+          <w:sz w:val="28"/>
+          <w:szCs w:val="28"/>
+        </w:rPr>
+        <w:t>Functional Requirements for Each User</w:t>
+      </w:r>
     </w:p>
     <w:p/>
+    <w:p>
+      <w:pPr>
+        <w:ind w:left="720"/>
+        <w:rPr>
+          <w:b/>
+          <w:bCs/>
+        </w:rPr>
+      </w:pPr>
+      <w:r>
+        <w:rPr>
+          <w:b/>
+          <w:bCs/>
+        </w:rPr>
+        <w:t>1. End Users (Task Managers)</w:t>
+      </w:r>
+    </w:p>
+    <w:p>
+      <w:pPr>
+        <w:ind w:left="720"/>
+      </w:pPr>
+      <w:r>
+        <w:t>End users are individuals who use the app to manage their tasks and schedules. Their functional requirements are:</w:t>
+      </w:r>
+    </w:p>
+    <w:p>
+      <w:pPr>
+        <w:ind w:left="720"/>
+        <w:rPr>
+          <w:b/>
+          <w:bCs/>
+        </w:rPr>
+      </w:pPr>
+      <w:r>
+        <w:rPr>
+          <w:b/>
+          <w:bCs/>
+        </w:rPr>
+        <w:t>Task Management</w:t>
+      </w:r>
+    </w:p>
+    <w:p>
+      <w:pPr>
+        <w:numPr>
+          <w:ilvl w:val="0"/>
+          <w:numId w:val="2"/>
+        </w:numPr>
+        <w:tabs>
+          <w:tab w:val="clear" w:pos="720"/>
+          <w:tab w:val="num" w:pos="1440"/>
+        </w:tabs>
+        <w:ind w:left="1440"/>
+      </w:pPr>
+      <w:r>
+        <w:lastRenderedPageBreak/>
+        <w:t>Ability to manually create tasks with details such as title, description, category, and due dates.</w:t>
+      </w:r>
+    </w:p>
+    <w:p>
+      <w:pPr>
+        <w:numPr>
+          <w:ilvl w:val="0"/>
+          <w:numId w:val="2"/>
+        </w:numPr>
+        <w:ind w:left="1440"/>
+      </w:pPr>
+      <w:r>
+        <w:t>Option to edit, delete, or mark tasks as completed.</w:t>
+      </w:r>
+    </w:p>
+    <w:p>
+      <w:pPr>
+        <w:numPr>
+          <w:ilvl w:val="0"/>
+          <w:numId w:val="2"/>
+        </w:numPr>
+        <w:ind w:left="1440"/>
+      </w:pPr>
+      <w:r>
+        <w:t>Categorize tasks into predefined or custom categories (e.g., work, study, personal).</w:t>
+      </w:r>
+    </w:p>
+    <w:p>
+      <w:pPr>
+        <w:ind w:left="720"/>
+        <w:rPr>
+          <w:b/>
+          <w:bCs/>
+        </w:rPr>
+      </w:pPr>
+      <w:r>
+        <w:rPr>
+          <w:b/>
+          <w:bCs/>
+        </w:rPr>
+        <w:t>Task Prioritization</w:t>
+      </w:r>
+    </w:p>
+    <w:p>
+      <w:pPr>
+        <w:numPr>
+          <w:ilvl w:val="0"/>
+          <w:numId w:val="3"/>
+        </w:numPr>
+        <w:ind w:left="1440"/>
+      </w:pPr>
+      <w:r>
+        <w:t>Set task priority levels (high, medium, low) manually.</w:t>
+      </w:r>
+    </w:p>
+    <w:p>
+      <w:pPr>
+        <w:numPr>
+          <w:ilvl w:val="0"/>
+          <w:numId w:val="3"/>
+        </w:numPr>
+        <w:ind w:left="1440"/>
+      </w:pPr>
+      <w:r>
+        <w:t>View AI-suggested task priorities based on deadlines and urgency.</w:t>
+      </w:r>
+    </w:p>
+    <w:p>
+      <w:pPr>
+        <w:ind w:left="720"/>
+        <w:rPr>
+          <w:b/>
+          <w:bCs/>
+        </w:rPr>
+      </w:pPr>
+      <w:r>
+        <w:rPr>
+          <w:b/>
+          <w:bCs/>
+        </w:rPr>
+        <w:t>Task Duration Estimation</w:t>
+      </w:r>
+    </w:p>
+    <w:p>
+      <w:pPr>
+        <w:numPr>
+          <w:ilvl w:val="0"/>
+          <w:numId w:val="4"/>
+        </w:numPr>
+        <w:ind w:left="1440"/>
+      </w:pPr>
+      <w:r>
+        <w:t>View AI-estimated time required for task completion based on the task type.</w:t>
+      </w:r>
+    </w:p>
+    <w:p>
+      <w:pPr>
+        <w:ind w:left="720"/>
+        <w:rPr>
+          <w:b/>
+          <w:bCs/>
+        </w:rPr>
+      </w:pPr>
+      <w:r>
+        <w:rPr>
+          <w:b/>
+          <w:bCs/>
+        </w:rPr>
+        <w:t>Task Scheduling</w:t>
+      </w:r>
+    </w:p>
+    <w:p>
+      <w:pPr>
+        <w:numPr>
+          <w:ilvl w:val="0"/>
+          <w:numId w:val="5"/>
+        </w:numPr>
+        <w:ind w:left="1440"/>
+      </w:pPr>
+      <w:r>
+        <w:t>Receive personalized scheduling recommendations from the app based on task priorities and available time.</w:t>
+      </w:r>
+    </w:p>
+    <w:p>
+      <w:pPr>
+        <w:numPr>
+          <w:ilvl w:val="0"/>
+          <w:numId w:val="5"/>
+        </w:numPr>
+        <w:ind w:left="1440"/>
+      </w:pPr>
+      <w:r>
+        <w:t>Adjust or override AI-suggested schedules manually.</w:t>
+      </w:r>
+    </w:p>
+    <w:p>
+      <w:pPr>
+        <w:ind w:left="720"/>
+        <w:rPr>
+          <w:b/>
+          <w:bCs/>
+        </w:rPr>
+      </w:pPr>
+      <w:r>
+        <w:rPr>
+          <w:b/>
+          <w:bCs/>
+        </w:rPr>
+        <w:t>Reminders and Notifications</w:t>
+      </w:r>
+    </w:p>
+    <w:p>
+      <w:pPr>
+        <w:numPr>
+          <w:ilvl w:val="0"/>
+          <w:numId w:val="6"/>
+        </w:numPr>
+        <w:ind w:left="1440"/>
+      </w:pPr>
+      <w:r>
+        <w:t>Get smart reminders for approaching deadlines or high-priority tasks.</w:t>
+      </w:r>
+    </w:p>
+    <w:p>
+      <w:pPr>
+        <w:numPr>
+          <w:ilvl w:val="0"/>
+          <w:numId w:val="6"/>
+        </w:numPr>
+        <w:ind w:left="1440"/>
+      </w:pPr>
+      <w:r>
+        <w:t>Customize notification preferences (e.g., frequency, timing).</w:t>
+      </w:r>
+    </w:p>
+    <w:p>
+      <w:pPr>
+        <w:ind w:left="720"/>
+        <w:rPr>
+          <w:b/>
+          <w:bCs/>
+        </w:rPr>
+      </w:pPr>
+      <w:r>
+        <w:rPr>
+          <w:b/>
+          <w:bCs/>
+        </w:rPr>
+        <w:t>Productivity Tracking</w:t>
+      </w:r>
+    </w:p>
+    <w:p>
+      <w:pPr>
+        <w:numPr>
+          <w:ilvl w:val="0"/>
+          <w:numId w:val="7"/>
+        </w:numPr>
+        <w:ind w:left="1440"/>
+      </w:pPr>
+      <w:r>
+        <w:t>View daily, weekly, and monthly reports on task completion rates.</w:t>
+      </w:r>
+    </w:p>
+    <w:p>
+      <w:pPr>
+        <w:numPr>
+          <w:ilvl w:val="0"/>
+          <w:numId w:val="7"/>
+        </w:numPr>
+        <w:ind w:left="1440"/>
+      </w:pPr>
+      <w:r>
+        <w:t>Receive AI-generated insights such as peak productivity days and trends.</w:t>
+      </w:r>
+    </w:p>
+    <w:p>
+      <w:pPr>
+        <w:ind w:left="720"/>
+        <w:rPr>
+          <w:b/>
+          <w:bCs/>
+        </w:rPr>
+      </w:pPr>
+      <w:r>
+        <w:rPr>
+          <w:b/>
+          <w:bCs/>
+        </w:rPr>
+        <w:t>Dashboard and Visualizations</w:t>
+      </w:r>
+    </w:p>
+    <w:p>
+      <w:pPr>
+        <w:numPr>
+          <w:ilvl w:val="0"/>
+          <w:numId w:val="8"/>
+        </w:numPr>
+        <w:ind w:left="1440"/>
+      </w:pPr>
+      <w:r>
+        <w:t>Access a visual dashboard showing task statuses (completed, pending) and progress trends.</w:t>
+      </w:r>
+    </w:p>
+    <w:p>
+      <w:pPr>
+        <w:numPr>
+          <w:ilvl w:val="0"/>
+          <w:numId w:val="8"/>
+        </w:numPr>
+        <w:ind w:left="1440"/>
+      </w:pPr>
+      <w:r>
+        <w:t>View simple charts and graphs to analyze productivity.</w:t>
+      </w:r>
+    </w:p>
+    <w:p/>
+    <w:p>
+      <w:pPr>
+        <w:ind w:left="720"/>
+        <w:rPr>
+          <w:b/>
+          <w:bCs/>
+          <w:sz w:val="28"/>
+          <w:szCs w:val="28"/>
+        </w:rPr>
+      </w:pPr>
+      <w:r>
+        <w:rPr>
+          <w:b/>
+          <w:bCs/>
+          <w:sz w:val="28"/>
+          <w:szCs w:val="28"/>
+        </w:rPr>
+        <w:t>2. Administrators (App Developers/Managers)</w:t>
+      </w:r>
+    </w:p>
+    <w:p>
+      <w:pPr>
+        <w:ind w:left="720"/>
+      </w:pPr>
+      <w:r>
+        <w:t>Administrators oversee the application’s operation and ensure a seamless user experience. Their functional requirements include:</w:t>
+      </w:r>
+    </w:p>
+    <w:p>
+      <w:pPr>
+        <w:ind w:left="720"/>
+      </w:pPr>
+    </w:p>
+    <w:p>
+      <w:pPr>
+        <w:ind w:left="720"/>
+        <w:rPr>
+          <w:b/>
+          <w:bCs/>
+        </w:rPr>
+      </w:pPr>
+      <w:r>
+        <w:rPr>
+          <w:b/>
+          <w:bCs/>
+        </w:rPr>
+        <w:t>User Management</w:t>
+      </w:r>
+    </w:p>
+    <w:p>
+      <w:pPr>
+        <w:numPr>
+          <w:ilvl w:val="0"/>
+          <w:numId w:val="9"/>
+        </w:numPr>
+        <w:tabs>
+          <w:tab w:val="clear" w:pos="720"/>
+          <w:tab w:val="num" w:pos="1440"/>
+        </w:tabs>
+        <w:ind w:left="1440"/>
+      </w:pPr>
+      <w:r>
+        <w:t>Monitor active users and manage user access or accounts if necessary.</w:t>
+      </w:r>
+    </w:p>
+    <w:p>
+      <w:pPr>
+        <w:numPr>
+          <w:ilvl w:val="0"/>
+          <w:numId w:val="9"/>
+        </w:numPr>
+        <w:tabs>
+          <w:tab w:val="clear" w:pos="720"/>
+          <w:tab w:val="num" w:pos="1440"/>
+        </w:tabs>
+        <w:ind w:left="1440"/>
+      </w:pPr>
+      <w:r>
+        <w:t>Track user activity trends (e.g., feature usage, app engagement rates).</w:t>
+      </w:r>
+    </w:p>
+    <w:p>
+      <w:pPr>
+        <w:ind w:left="720"/>
+        <w:rPr>
+          <w:b/>
+          <w:bCs/>
+        </w:rPr>
+      </w:pPr>
+      <w:r>
+        <w:rPr>
+          <w:b/>
+          <w:bCs/>
+        </w:rPr>
+        <w:t>AI Model Updates</w:t>
+      </w:r>
+    </w:p>
+    <w:p>
+      <w:pPr>
+        <w:numPr>
+          <w:ilvl w:val="0"/>
+          <w:numId w:val="10"/>
+        </w:numPr>
+        <w:tabs>
+          <w:tab w:val="clear" w:pos="720"/>
+          <w:tab w:val="num" w:pos="1440"/>
+        </w:tabs>
+        <w:ind w:left="1440"/>
+      </w:pPr>
+      <w:r>
+        <w:t>Integrate and test updates for AI models used in task prioritization, scheduling, and duration estimation.</w:t>
+      </w:r>
+    </w:p>
+    <w:p>
+      <w:pPr>
+        <w:numPr>
+          <w:ilvl w:val="0"/>
+          <w:numId w:val="10"/>
+        </w:numPr>
+        <w:tabs>
+          <w:tab w:val="clear" w:pos="720"/>
+          <w:tab w:val="num" w:pos="1440"/>
+        </w:tabs>
+        <w:ind w:left="1440"/>
+      </w:pPr>
+      <w:r>
+        <w:t>Ensure AI models remain lightweight and on-device compatible.</w:t>
+      </w:r>
+    </w:p>
+    <w:p>
+      <w:pPr>
+        <w:ind w:left="720"/>
+        <w:rPr>
+          <w:b/>
+          <w:bCs/>
+        </w:rPr>
+      </w:pPr>
+      <w:r>
+        <w:rPr>
+          <w:b/>
+          <w:bCs/>
+        </w:rPr>
+        <w:t>Bug Reporting and Fixing</w:t>
+      </w:r>
+    </w:p>
+    <w:p>
+      <w:pPr>
+        <w:numPr>
+          <w:ilvl w:val="0"/>
+          <w:numId w:val="11"/>
+        </w:numPr>
+        <w:tabs>
+          <w:tab w:val="clear" w:pos="720"/>
+          <w:tab w:val="num" w:pos="1440"/>
+        </w:tabs>
+        <w:ind w:left="1440"/>
+      </w:pPr>
+      <w:r>
+        <w:t>Monitor and resolve user-reported bugs or app crashes.</w:t>
+      </w:r>
+    </w:p>
+    <w:p>
+      <w:pPr>
+        <w:numPr>
+          <w:ilvl w:val="0"/>
+          <w:numId w:val="11"/>
+        </w:numPr>
+        <w:tabs>
+          <w:tab w:val="clear" w:pos="720"/>
+          <w:tab w:val="num" w:pos="1440"/>
+        </w:tabs>
+        <w:ind w:left="1440"/>
+      </w:pPr>
+      <w:r>
+        <w:t>Implement diagnostic tools to identify and debug performance issues.</w:t>
+      </w:r>
+    </w:p>
+    <w:p>
+      <w:pPr>
+        <w:ind w:left="720"/>
+        <w:rPr>
+          <w:b/>
+          <w:bCs/>
+        </w:rPr>
+      </w:pPr>
+      <w:r>
+        <w:rPr>
+          <w:b/>
+          <w:bCs/>
+        </w:rPr>
+        <w:t>Data Management</w:t>
+      </w:r>
+    </w:p>
+    <w:p>
+      <w:pPr>
+        <w:numPr>
+          <w:ilvl w:val="0"/>
+          <w:numId w:val="12"/>
+        </w:numPr>
+        <w:tabs>
+          <w:tab w:val="clear" w:pos="720"/>
+          <w:tab w:val="num" w:pos="1440"/>
+        </w:tabs>
+        <w:ind w:left="1440"/>
+      </w:pPr>
+      <w:r>
+        <w:t>Manage task data storage securely, ensuring user data integrity and privacy.</w:t>
+      </w:r>
+    </w:p>
+    <w:p>
+      <w:pPr>
+        <w:numPr>
+          <w:ilvl w:val="0"/>
+          <w:numId w:val="12"/>
+        </w:numPr>
+        <w:tabs>
+          <w:tab w:val="clear" w:pos="720"/>
+          <w:tab w:val="num" w:pos="1440"/>
+        </w:tabs>
+        <w:ind w:left="1440"/>
+      </w:pPr>
+      <w:r>
+        <w:t>Monitor data usage for on-device and local storage capacities.</w:t>
+      </w:r>
+    </w:p>
+    <w:p>
+      <w:pPr>
+        <w:ind w:left="720"/>
+        <w:rPr>
+          <w:b/>
+          <w:bCs/>
+        </w:rPr>
+      </w:pPr>
+      <w:r>
+        <w:rPr>
+          <w:b/>
+          <w:bCs/>
+        </w:rPr>
+        <w:t>Notifications Management</w:t>
+      </w:r>
+    </w:p>
+    <w:p>
+      <w:pPr>
+        <w:numPr>
+          <w:ilvl w:val="0"/>
+          <w:numId w:val="13"/>
+        </w:numPr>
+        <w:tabs>
+          <w:tab w:val="clear" w:pos="720"/>
+          <w:tab w:val="num" w:pos="1440"/>
+        </w:tabs>
+        <w:ind w:left="1440"/>
+      </w:pPr>
+      <w:r>
+        <w:t>Configure the default settings for notifications and reminders.</w:t>
+      </w:r>
+    </w:p>
+    <w:p>
+      <w:pPr>
+        <w:numPr>
+          <w:ilvl w:val="0"/>
+          <w:numId w:val="13"/>
+        </w:numPr>
+        <w:tabs>
+          <w:tab w:val="clear" w:pos="720"/>
+          <w:tab w:val="num" w:pos="1440"/>
+        </w:tabs>
+        <w:ind w:left="1440"/>
+      </w:pPr>
+      <w:r>
+        <w:lastRenderedPageBreak/>
+        <w:t>Monitor the performance and reliability of the notification system.</w:t>
+      </w:r>
+    </w:p>
+    <w:p>
+      <w:pPr>
+        <w:ind w:left="720"/>
+        <w:rPr>
+          <w:b/>
+          <w:bCs/>
+        </w:rPr>
+      </w:pPr>
+      <w:r>
+        <w:rPr>
+          <w:b/>
+          <w:bCs/>
+        </w:rPr>
+        <w:t>Performance Optimization</w:t>
+      </w:r>
+    </w:p>
+    <w:p>
+      <w:pPr>
+        <w:numPr>
+          <w:ilvl w:val="0"/>
+          <w:numId w:val="14"/>
+        </w:numPr>
+        <w:tabs>
+          <w:tab w:val="clear" w:pos="720"/>
+          <w:tab w:val="num" w:pos="1440"/>
+        </w:tabs>
+        <w:ind w:left="1440"/>
+      </w:pPr>
+      <w:r>
+        <w:t>Test and optimize app performance to handle multiple users and large datasets.</w:t>
+      </w:r>
+    </w:p>
+    <w:p>
+      <w:pPr>
+        <w:numPr>
+          <w:ilvl w:val="0"/>
+          <w:numId w:val="14"/>
+        </w:numPr>
+        <w:tabs>
+          <w:tab w:val="clear" w:pos="720"/>
+          <w:tab w:val="num" w:pos="1440"/>
+        </w:tabs>
+        <w:ind w:left="1440"/>
+      </w:pPr>
+      <w:r>
+        <w:t>Ensure compatibility with newer versions of Android and iOS operating systems.</w:t>
+      </w:r>
+    </w:p>
+    <w:p>
+      <w:pPr>
+        <w:ind w:left="720"/>
+        <w:rPr>
+          <w:b/>
+          <w:bCs/>
+        </w:rPr>
+      </w:pPr>
+      <w:r>
+        <w:rPr>
+          <w:b/>
+          <w:bCs/>
+        </w:rPr>
+        <w:t>Feature Updates and Enhancements</w:t>
+      </w:r>
+    </w:p>
+    <w:p>
+      <w:pPr>
+        <w:numPr>
+          <w:ilvl w:val="0"/>
+          <w:numId w:val="15"/>
+        </w:numPr>
+        <w:tabs>
+          <w:tab w:val="clear" w:pos="720"/>
+          <w:tab w:val="num" w:pos="1440"/>
+        </w:tabs>
+        <w:ind w:left="1440"/>
+      </w:pPr>
+      <w:r>
+        <w:t>Roll out periodic updates for app features and add new functionalities.</w:t>
+      </w:r>
+    </w:p>
+    <w:p>
+      <w:pPr>
+        <w:numPr>
+          <w:ilvl w:val="0"/>
+          <w:numId w:val="15"/>
+        </w:numPr>
+        <w:tabs>
+          <w:tab w:val="clear" w:pos="720"/>
+          <w:tab w:val="num" w:pos="1440"/>
+        </w:tabs>
+        <w:ind w:left="1440"/>
+      </w:pPr>
+      <w:r>
+        <w:t>Gather user feedback to prioritize feature improvements.</w:t>
+      </w:r>
+    </w:p>
+    <w:p>
+      <w:pPr>
+        <w:rPr>
+          <w:sz w:val="28"/>
+          <w:szCs w:val="28"/>
+        </w:rPr>
+      </w:pPr>
+    </w:p>
+    <w:p>
+      <w:pPr>
+        <w:rPr>
+          <w:sz w:val="28"/>
+          <w:szCs w:val="28"/>
+        </w:rPr>
+      </w:pPr>
+    </w:p>
+    <w:p>
+      <w:pPr>
+        <w:rPr>
+          <w:b/>
+          <w:bCs/>
+          <w:sz w:val="28"/>
+          <w:szCs w:val="28"/>
+        </w:rPr>
+      </w:pPr>
+      <w:r>
+        <w:rPr>
+          <w:b/>
+          <w:bCs/>
+          <w:sz w:val="28"/>
+          <w:szCs w:val="28"/>
+        </w:rPr>
+        <w:t>Non-Functional Requirements</w:t>
+      </w:r>
+    </w:p>
+    <w:p>
+      <w:pPr>
+        <w:numPr>
+          <w:ilvl w:val="0"/>
+          <w:numId w:val="16"/>
+        </w:numPr>
+      </w:pPr>
+      <w:r>
+        <w:rPr>
+          <w:b/>
+          <w:bCs/>
+        </w:rPr>
+        <w:t>Performance</w:t>
+      </w:r>
+    </w:p>
+    <w:p>
+      <w:pPr>
+        <w:numPr>
+          <w:ilvl w:val="1"/>
+          <w:numId w:val="16"/>
+        </w:numPr>
+      </w:pPr>
+      <w:r>
+        <w:t>The app should load tasks and respond to user interactions within 1-2 seconds.</w:t>
+      </w:r>
+    </w:p>
+    <w:p>
+      <w:pPr>
+        <w:numPr>
+          <w:ilvl w:val="1"/>
+          <w:numId w:val="16"/>
+        </w:numPr>
+      </w:pPr>
+      <w:r>
+        <w:t>AI-powered features like task prioritization and scheduling should complete computations within 3-5 seconds.</w:t>
+      </w:r>
+    </w:p>
+    <w:p>
+      <w:pPr>
+        <w:numPr>
+          <w:ilvl w:val="0"/>
+          <w:numId w:val="16"/>
+        </w:numPr>
+      </w:pPr>
+      <w:r>
+        <w:rPr>
+          <w:b/>
+          <w:bCs/>
+        </w:rPr>
+        <w:t>Usability</w:t>
+      </w:r>
+    </w:p>
+    <w:p>
+      <w:pPr>
+        <w:numPr>
+          <w:ilvl w:val="1"/>
+          <w:numId w:val="16"/>
+        </w:numPr>
+      </w:pPr>
+      <w:r>
+        <w:t>The interface must be user-friendly, with clear navigation and minimal learning curve.</w:t>
+      </w:r>
+    </w:p>
+    <w:p>
+      <w:pPr>
+        <w:numPr>
+          <w:ilvl w:val="1"/>
+          <w:numId w:val="16"/>
+        </w:numPr>
+      </w:pPr>
+      <w:r>
+        <w:t>Users should easily input tasks, view schedules, and understand productivity insights.</w:t>
+      </w:r>
+    </w:p>
+    <w:p>
+      <w:pPr>
+        <w:numPr>
+          <w:ilvl w:val="0"/>
+          <w:numId w:val="16"/>
+        </w:numPr>
+      </w:pPr>
+      <w:r>
+        <w:rPr>
+          <w:b/>
+          <w:bCs/>
+        </w:rPr>
+        <w:t>Reliability</w:t>
+      </w:r>
+    </w:p>
+    <w:p>
+      <w:pPr>
+        <w:numPr>
+          <w:ilvl w:val="1"/>
+          <w:numId w:val="16"/>
+        </w:numPr>
+      </w:pPr>
+      <w:r>
+        <w:t>The app should function smoothly without frequent crashes, especially during AI computations.</w:t>
+      </w:r>
+    </w:p>
+    <w:p>
+      <w:pPr>
+        <w:numPr>
+          <w:ilvl w:val="1"/>
+          <w:numId w:val="16"/>
+        </w:numPr>
+      </w:pPr>
+      <w:r>
+        <w:t>Task data and user settings must remain intact in case of unexpected shutdowns.</w:t>
+      </w:r>
+    </w:p>
+    <w:p>
+      <w:pPr>
+        <w:numPr>
+          <w:ilvl w:val="0"/>
+          <w:numId w:val="16"/>
+        </w:numPr>
+      </w:pPr>
+      <w:r>
+        <w:rPr>
+          <w:b/>
+          <w:bCs/>
+        </w:rPr>
+        <w:t>Portability</w:t>
+      </w:r>
+    </w:p>
+    <w:p>
+      <w:pPr>
+        <w:numPr>
+          <w:ilvl w:val="1"/>
+          <w:numId w:val="16"/>
+        </w:numPr>
+      </w:pPr>
+      <w:r>
+        <w:t>The app must be compatible with both Android and iOS devices, ensuring smooth cross-platform performance.</w:t>
+      </w:r>
+    </w:p>
+    <w:p>
+      <w:pPr>
+        <w:numPr>
+          <w:ilvl w:val="0"/>
+          <w:numId w:val="16"/>
+        </w:numPr>
+      </w:pPr>
+      <w:r>
+        <w:rPr>
+          <w:b/>
+          <w:bCs/>
+        </w:rPr>
+        <w:t>Scalability</w:t>
+      </w:r>
+    </w:p>
+    <w:p>
+      <w:pPr>
+        <w:numPr>
+          <w:ilvl w:val="1"/>
+          <w:numId w:val="16"/>
+        </w:numPr>
+      </w:pPr>
+      <w:r>
+        <w:t>The system should handle an increasing number of tasks and user interactions without significant performance degradation.</w:t>
+      </w:r>
+    </w:p>
     <w:p/>
     <w:p>
       <w:pPr>
@@ -1704,16 +2828,32 @@
           <w:u w:val="single"/>
         </w:rPr>
       </w:pPr>
-      <w:bookmarkStart w:id="0" w:name="scope"/>
-      <w:bookmarkEnd w:id="0"/>
+      <w:bookmarkStart w:id="2" w:name="UCD"/>
+      <w:bookmarkEnd w:id="2"/>
       <w:r>
         <w:rPr>
           <w:sz w:val="28"/>
           <w:szCs w:val="28"/>
           <w:u w:val="single"/>
         </w:rPr>
-        <w:t>Scope of Project:</w:t>
-      </w:r>
+        <w:t>Use Case Diagram(s)</w:t>
+      </w:r>
+      <w:r>
+        <w:rPr>
+          <w:sz w:val="28"/>
+          <w:szCs w:val="28"/>
+          <w:u w:val="single"/>
+        </w:rPr>
+        <w:t>:</w:t>
+      </w:r>
+    </w:p>
+    <w:p>
+      <w:pPr>
+        <w:rPr>
+          <w:sz w:val="28"/>
+          <w:szCs w:val="28"/>
+        </w:rPr>
+      </w:pPr>
     </w:p>
     <w:p>
       <w:pPr>
@@ -1743,7 +2883,7 @@
           <w:sz w:val="28"/>
           <w:szCs w:val="28"/>
         </w:rPr>
-        <w:t>Write here in detail about the scope of your project</w:t>
+        <w:t>Provide here the use case diagram of your system</w:t>
       </w:r>
       <w:r>
         <w:rPr>
@@ -1764,62 +2904,29 @@
     <w:p>
       <w:pPr>
         <w:rPr>
-          <w:sz w:val="28"/>
-          <w:szCs w:val="28"/>
-        </w:rPr>
-      </w:pPr>
-    </w:p>
-    <w:p>
-      <w:pPr>
+          <w:u w:val="single"/>
+        </w:rPr>
+      </w:pPr>
+      <w:bookmarkStart w:id="3" w:name="UCS"/>
+      <w:bookmarkEnd w:id="3"/>
+      <w:r>
         <w:rPr>
           <w:sz w:val="28"/>
           <w:szCs w:val="28"/>
           <w:u w:val="single"/>
         </w:rPr>
-      </w:pPr>
-      <w:bookmarkStart w:id="1" w:name="FRNFR"/>
-      <w:bookmarkEnd w:id="1"/>
+        <w:t>Usage Scenarios</w:t>
+      </w:r>
       <w:r>
         <w:rPr>
           <w:sz w:val="28"/>
           <w:szCs w:val="28"/>
           <w:u w:val="single"/>
         </w:rPr>
-        <w:t>Functional</w:t>
-      </w:r>
-      <w:r>
-        <w:rPr>
-          <w:sz w:val="28"/>
-          <w:szCs w:val="28"/>
-          <w:u w:val="single"/>
-        </w:rPr>
-        <w:t xml:space="preserve"> and non Functional Requirement</w:t>
-      </w:r>
-      <w:r>
-        <w:rPr>
-          <w:sz w:val="28"/>
-          <w:szCs w:val="28"/>
-          <w:u w:val="single"/>
-        </w:rPr>
-        <w:t>s</w:t>
-      </w:r>
-      <w:r>
-        <w:rPr>
-          <w:sz w:val="28"/>
-          <w:szCs w:val="28"/>
-          <w:u w:val="single"/>
-        </w:rPr>
         <w:t>:</w:t>
       </w:r>
     </w:p>
-    <w:p>
-      <w:pPr>
-        <w:rPr>
-          <w:sz w:val="28"/>
-          <w:szCs w:val="28"/>
-        </w:rPr>
-      </w:pPr>
-    </w:p>
+    <w:p/>
     <w:p>
       <w:pPr>
         <w:rPr>
@@ -1840,80 +2947,7 @@
           <w:sz w:val="28"/>
           <w:szCs w:val="28"/>
         </w:rPr>
-        <w:t>Write here in detail about the functional and non-functional requirements of your system in separate headings</w:t>
-      </w:r>
-      <w:r>
-        <w:rPr>
-          <w:sz w:val="28"/>
-          <w:szCs w:val="28"/>
-        </w:rPr>
-        <w:t>&gt;</w:t>
-      </w:r>
-    </w:p>
-    <w:p>
-      <w:pPr>
-        <w:rPr>
-          <w:sz w:val="28"/>
-          <w:szCs w:val="28"/>
-        </w:rPr>
-      </w:pPr>
-    </w:p>
-    <w:p>
-      <w:pPr>
-        <w:rPr>
-          <w:sz w:val="28"/>
-          <w:szCs w:val="28"/>
-          <w:u w:val="single"/>
-        </w:rPr>
-      </w:pPr>
-      <w:bookmarkStart w:id="2" w:name="UCD"/>
-      <w:bookmarkEnd w:id="2"/>
-      <w:r>
-        <w:rPr>
-          <w:sz w:val="28"/>
-          <w:szCs w:val="28"/>
-          <w:u w:val="single"/>
-        </w:rPr>
-        <w:t>Use Case Diagram(s)</w:t>
-      </w:r>
-      <w:r>
-        <w:rPr>
-          <w:sz w:val="28"/>
-          <w:szCs w:val="28"/>
-          <w:u w:val="single"/>
-        </w:rPr>
-        <w:t>:</w:t>
-      </w:r>
-    </w:p>
-    <w:p>
-      <w:pPr>
-        <w:rPr>
-          <w:sz w:val="28"/>
-          <w:szCs w:val="28"/>
-        </w:rPr>
-      </w:pPr>
-    </w:p>
-    <w:p>
-      <w:pPr>
-        <w:rPr>
-          <w:sz w:val="28"/>
-          <w:szCs w:val="28"/>
-        </w:rPr>
-      </w:pPr>
-    </w:p>
-    <w:p>
-      <w:pPr>
-        <w:rPr>
-          <w:sz w:val="28"/>
-          <w:szCs w:val="28"/>
-        </w:rPr>
-      </w:pPr>
-      <w:r>
-        <w:rPr>
-          <w:sz w:val="28"/>
-          <w:szCs w:val="28"/>
-        </w:rPr>
-        <w:t>&lt;</w:t>
+        <w:t xml:space="preserve">Provide here the usage scenarios of all use cases in table format explaining Use Case title, Use Case Id, </w:t>
       </w:r>
       <w:r>
         <w:rPr>
@@ -1921,63 +2955,7 @@
           <w:sz w:val="28"/>
           <w:szCs w:val="28"/>
         </w:rPr>
-        <w:t>Provide here the use case diagram of your system</w:t>
-      </w:r>
-      <w:r>
-        <w:rPr>
-          <w:sz w:val="28"/>
-          <w:szCs w:val="28"/>
-        </w:rPr>
-        <w:t>&gt;</w:t>
-      </w:r>
-    </w:p>
-    <w:p>
-      <w:pPr>
-        <w:rPr>
-          <w:sz w:val="28"/>
-          <w:szCs w:val="28"/>
-        </w:rPr>
-      </w:pPr>
-    </w:p>
-    <w:p>
-      <w:pPr>
-        <w:rPr>
-          <w:u w:val="single"/>
-        </w:rPr>
-      </w:pPr>
-      <w:bookmarkStart w:id="3" w:name="UCS"/>
-      <w:bookmarkEnd w:id="3"/>
-      <w:r>
-        <w:rPr>
-          <w:sz w:val="28"/>
-          <w:szCs w:val="28"/>
-          <w:u w:val="single"/>
-        </w:rPr>
-        <w:t>Usage Scenarios</w:t>
-      </w:r>
-      <w:r>
-        <w:rPr>
-          <w:sz w:val="28"/>
-          <w:szCs w:val="28"/>
-          <w:u w:val="single"/>
-        </w:rPr>
-        <w:t>:</w:t>
-      </w:r>
-    </w:p>
-    <w:p/>
-    <w:p>
-      <w:pPr>
-        <w:rPr>
-          <w:sz w:val="28"/>
-          <w:szCs w:val="28"/>
-        </w:rPr>
-      </w:pPr>
-      <w:r>
-        <w:rPr>
-          <w:sz w:val="28"/>
-          <w:szCs w:val="28"/>
-        </w:rPr>
-        <w:t>&lt;</w:t>
+        <w:t>A</w:t>
       </w:r>
       <w:r>
         <w:rPr>
@@ -1985,7 +2963,7 @@
           <w:sz w:val="28"/>
           <w:szCs w:val="28"/>
         </w:rPr>
-        <w:t xml:space="preserve">Provide here the usage scenarios of all use cases in table format explaining Use Case title, Use Case Id, </w:t>
+        <w:t>ction</w:t>
       </w:r>
       <w:r>
         <w:rPr>
@@ -1993,7 +2971,7 @@
           <w:sz w:val="28"/>
           <w:szCs w:val="28"/>
         </w:rPr>
-        <w:t>A</w:t>
+        <w:t>s</w:t>
       </w:r>
       <w:r>
         <w:rPr>
@@ -2001,7 +2979,7 @@
           <w:sz w:val="28"/>
           <w:szCs w:val="28"/>
         </w:rPr>
-        <w:t>ction</w:t>
+        <w:t>,</w:t>
       </w:r>
       <w:r>
         <w:rPr>
@@ -2009,7 +2987,7 @@
           <w:sz w:val="28"/>
           <w:szCs w:val="28"/>
         </w:rPr>
-        <w:t>s</w:t>
+        <w:t xml:space="preserve"> </w:t>
       </w:r>
       <w:r>
         <w:rPr>
@@ -2017,7 +2995,7 @@
           <w:sz w:val="28"/>
           <w:szCs w:val="28"/>
         </w:rPr>
-        <w:t>,</w:t>
+        <w:t>D</w:t>
       </w:r>
       <w:r>
         <w:rPr>
@@ -2025,7 +3003,7 @@
           <w:sz w:val="28"/>
           <w:szCs w:val="28"/>
         </w:rPr>
-        <w:t xml:space="preserve"> </w:t>
+        <w:t>escription</w:t>
       </w:r>
       <w:r>
         <w:rPr>
@@ -2033,7 +3011,7 @@
           <w:sz w:val="28"/>
           <w:szCs w:val="28"/>
         </w:rPr>
-        <w:t>D</w:t>
+        <w:t xml:space="preserve">, Alternative Paths, Pre and </w:t>
       </w:r>
       <w:r>
         <w:rPr>
@@ -2041,15 +3019,8 @@
           <w:sz w:val="28"/>
           <w:szCs w:val="28"/>
         </w:rPr>
-        <w:t>escription</w:t>
-      </w:r>
-      <w:r>
-        <w:rPr>
-          <w:color w:val="0000FF"/>
-          <w:sz w:val="28"/>
-          <w:szCs w:val="28"/>
-        </w:rPr>
-        <w:t>, Alternative Paths, Pre and Post Conditions, Author, Exceptions. You are supposed to provide a usage scenario for each of use case shown in use case diagram</w:t>
+        <w:lastRenderedPageBreak/>
+        <w:t>Post Conditions, Author, Exceptions. You are supposed to provide a usage scenario for each of use case shown in use case diagram</w:t>
       </w:r>
       <w:r>
         <w:rPr>
@@ -2182,8 +3153,1498 @@
 </file>
 
 <file path=word/numbering.xml><?xml version="1.0" encoding="utf-8"?>
-<w:numbering xmlns:wpc="http://schemas.microsoft.com/office/word/2010/wordprocessingCanvas" xmlns:cx="http://schemas.microsoft.com/office/drawing/2014/chartex" xmlns:cx1="http://schemas.microsoft.com/office/drawing/2015/9/8/chartex" xmlns:cx2="http://schemas.microsoft.com/office/drawing/2015/10/21/chartex" xmlns:cx3="http://schemas.microsoft.com/office/drawing/2016/5/9/chartex" xmlns:cx4="http://schemas.microsoft.com/office/drawing/2016/5/10/chartex" xmlns:cx5="http://schemas.microsoft.com/office/drawing/2016/5/11/chartex" xmlns:cx6="http://schemas.microsoft.com/office/drawing/2016/5/12/chartex" xmlns:cx7="http://schemas.microsoft.com/office/drawing/2016/5/13/chartex" xmlns:cx8="http://schemas.microsoft.com/office/drawing/2016/5/14/chartex" xmlns:mc="http://schemas.openxmlformats.org/markup-compatibility/2006" xmlns:aink="http://schemas.microsoft.com/office/drawing/2016/ink" xmlns:am3d="http://schemas.microsoft.com/office/drawing/2017/model3d" xmlns:o="urn:schemas-microsoft-com:office:office" xmlns:r="http://schemas.openxmlformats.org/officeDocument/2006/relationships" xmlns:m="http://schemas.openxmlformats.org/officeDocument/2006/math" xmlns:v="urn:schemas-microsoft-com:vml" xmlns:wp14="http://schemas.microsoft.com/office/word/2010/wordprocessingDrawing" xmlns:wp="http://schemas.openxmlformats.org/drawingml/2006/wordprocessingDrawing" xmlns:w10="urn:schemas-microsoft-com:office:word" xmlns:w="http://schemas.openxmlformats.org/wordprocessingml/2006/main" xmlns:w14="http://schemas.microsoft.com/office/word/2010/wordml" xmlns:w15="http://schemas.microsoft.com/office/word/2012/wordml" xmlns:w16cex="http://schemas.microsoft.com/office/word/2018/wordml/cex" xmlns:w16cid="http://schemas.microsoft.com/office/word/2016/wordml/cid" xmlns:w16="http://schemas.microsoft.com/office/word/2018/wordml" xmlns:w16se="http://schemas.microsoft.com/office/word/2015/wordml/symex" xmlns:wpg="http://schemas.microsoft.com/office/word/2010/wordprocessingGroup" xmlns:wpi="http://schemas.microsoft.com/office/word/2010/wordprocessingInk" xmlns:wne="http://schemas.microsoft.com/office/word/2006/wordml" xmlns:wps="http://schemas.microsoft.com/office/word/2010/wordprocessingShape" mc:Ignorable="w14 w15 w16se w16cid w16 w16cex wp14">
+<w:numbering xmlns:wpc="http://schemas.microsoft.com/office/word/2010/wordprocessingCanvas" xmlns:cx="http://schemas.microsoft.com/office/drawing/2014/chartex" xmlns:cx1="http://schemas.microsoft.com/office/drawing/2015/9/8/chartex" xmlns:cx2="http://schemas.microsoft.com/office/drawing/2015/10/21/chartex" xmlns:cx3="http://schemas.microsoft.com/office/drawing/2016/5/9/chartex" xmlns:cx4="http://schemas.microsoft.com/office/drawing/2016/5/10/chartex" xmlns:cx5="http://schemas.microsoft.com/office/drawing/2016/5/11/chartex" xmlns:cx6="http://schemas.microsoft.com/office/drawing/2016/5/12/chartex" xmlns:cx7="http://schemas.microsoft.com/office/drawing/2016/5/13/chartex" xmlns:cx8="http://schemas.microsoft.com/office/drawing/2016/5/14/chartex" xmlns:mc="http://schemas.openxmlformats.org/markup-compatibility/2006" xmlns:aink="http://schemas.microsoft.com/office/drawing/2016/ink" xmlns:am3d="http://schemas.microsoft.com/office/drawing/2017/model3d" xmlns:o="urn:schemas-microsoft-com:office:office" xmlns:oel="http://schemas.microsoft.com/office/2019/extlst" xmlns:r="http://schemas.openxmlformats.org/officeDocument/2006/relationships" xmlns:m="http://schemas.openxmlformats.org/officeDocument/2006/math" xmlns:v="urn:schemas-microsoft-com:vml" xmlns:wp14="http://schemas.microsoft.com/office/word/2010/wordprocessingDrawing" xmlns:wp="http://schemas.openxmlformats.org/drawingml/2006/wordprocessingDrawing" xmlns:w10="urn:schemas-microsoft-com:office:word" xmlns:w="http://schemas.openxmlformats.org/wordprocessingml/2006/main" xmlns:w14="http://schemas.microsoft.com/office/word/2010/wordml" xmlns:w15="http://schemas.microsoft.com/office/word/2012/wordml" xmlns:w16cex="http://schemas.microsoft.com/office/word/2018/wordml/cex" xmlns:w16cid="http://schemas.microsoft.com/office/word/2016/wordml/cid" xmlns:w16="http://schemas.microsoft.com/office/word/2018/wordml" xmlns:w16du="http://schemas.microsoft.com/office/word/2023/wordml/word16du" xmlns:w16sdtdh="http://schemas.microsoft.com/office/word/2020/wordml/sdtdatahash" xmlns:w16se="http://schemas.microsoft.com/office/word/2015/wordml/symex" xmlns:wpg="http://schemas.microsoft.com/office/word/2010/wordprocessingGroup" xmlns:wpi="http://schemas.microsoft.com/office/word/2010/wordprocessingInk" xmlns:wne="http://schemas.microsoft.com/office/word/2006/wordml" xmlns:wps="http://schemas.microsoft.com/office/word/2010/wordprocessingShape" mc:Ignorable="w14 w15 w16se w16cid w16 w16cex w16sdtdh w16du wp14">
   <w:abstractNum w:abstractNumId="0" w15:restartNumberingAfterBreak="0">
+    <w:nsid w:val="08D201D3"/>
+    <w:multiLevelType w:val="multilevel"/>
+    <w:tmpl w:val="42DED2F0"/>
+    <w:lvl w:ilvl="0">
+      <w:start w:val="1"/>
+      <w:numFmt w:val="bullet"/>
+      <w:lvlText w:val=""/>
+      <w:lvlJc w:val="left"/>
+      <w:pPr>
+        <w:tabs>
+          <w:tab w:val="num" w:pos="720"/>
+        </w:tabs>
+        <w:ind w:left="720" w:hanging="360"/>
+      </w:pPr>
+      <w:rPr>
+        <w:rFonts w:ascii="Symbol" w:hAnsi="Symbol" w:hint="default"/>
+        <w:sz w:val="20"/>
+      </w:rPr>
+    </w:lvl>
+    <w:lvl w:ilvl="1">
+      <w:start w:val="1"/>
+      <w:numFmt w:val="bullet"/>
+      <w:lvlText w:val="o"/>
+      <w:lvlJc w:val="left"/>
+      <w:pPr>
+        <w:tabs>
+          <w:tab w:val="num" w:pos="1440"/>
+        </w:tabs>
+        <w:ind w:left="1440" w:hanging="360"/>
+      </w:pPr>
+      <w:rPr>
+        <w:rFonts w:ascii="Courier New" w:hAnsi="Courier New" w:cs="Times New Roman" w:hint="default"/>
+        <w:sz w:val="20"/>
+      </w:rPr>
+    </w:lvl>
+    <w:lvl w:ilvl="2">
+      <w:start w:val="1"/>
+      <w:numFmt w:val="bullet"/>
+      <w:lvlText w:val=""/>
+      <w:lvlJc w:val="left"/>
+      <w:pPr>
+        <w:tabs>
+          <w:tab w:val="num" w:pos="2160"/>
+        </w:tabs>
+        <w:ind w:left="2160" w:hanging="360"/>
+      </w:pPr>
+      <w:rPr>
+        <w:rFonts w:ascii="Wingdings" w:hAnsi="Wingdings" w:hint="default"/>
+        <w:sz w:val="20"/>
+      </w:rPr>
+    </w:lvl>
+    <w:lvl w:ilvl="3">
+      <w:start w:val="1"/>
+      <w:numFmt w:val="bullet"/>
+      <w:lvlText w:val=""/>
+      <w:lvlJc w:val="left"/>
+      <w:pPr>
+        <w:tabs>
+          <w:tab w:val="num" w:pos="2880"/>
+        </w:tabs>
+        <w:ind w:left="2880" w:hanging="360"/>
+      </w:pPr>
+      <w:rPr>
+        <w:rFonts w:ascii="Wingdings" w:hAnsi="Wingdings" w:hint="default"/>
+        <w:sz w:val="20"/>
+      </w:rPr>
+    </w:lvl>
+    <w:lvl w:ilvl="4">
+      <w:start w:val="1"/>
+      <w:numFmt w:val="bullet"/>
+      <w:lvlText w:val=""/>
+      <w:lvlJc w:val="left"/>
+      <w:pPr>
+        <w:tabs>
+          <w:tab w:val="num" w:pos="3600"/>
+        </w:tabs>
+        <w:ind w:left="3600" w:hanging="360"/>
+      </w:pPr>
+      <w:rPr>
+        <w:rFonts w:ascii="Wingdings" w:hAnsi="Wingdings" w:hint="default"/>
+        <w:sz w:val="20"/>
+      </w:rPr>
+    </w:lvl>
+    <w:lvl w:ilvl="5">
+      <w:start w:val="1"/>
+      <w:numFmt w:val="bullet"/>
+      <w:lvlText w:val=""/>
+      <w:lvlJc w:val="left"/>
+      <w:pPr>
+        <w:tabs>
+          <w:tab w:val="num" w:pos="4320"/>
+        </w:tabs>
+        <w:ind w:left="4320" w:hanging="360"/>
+      </w:pPr>
+      <w:rPr>
+        <w:rFonts w:ascii="Wingdings" w:hAnsi="Wingdings" w:hint="default"/>
+        <w:sz w:val="20"/>
+      </w:rPr>
+    </w:lvl>
+    <w:lvl w:ilvl="6">
+      <w:start w:val="1"/>
+      <w:numFmt w:val="bullet"/>
+      <w:lvlText w:val=""/>
+      <w:lvlJc w:val="left"/>
+      <w:pPr>
+        <w:tabs>
+          <w:tab w:val="num" w:pos="5040"/>
+        </w:tabs>
+        <w:ind w:left="5040" w:hanging="360"/>
+      </w:pPr>
+      <w:rPr>
+        <w:rFonts w:ascii="Wingdings" w:hAnsi="Wingdings" w:hint="default"/>
+        <w:sz w:val="20"/>
+      </w:rPr>
+    </w:lvl>
+    <w:lvl w:ilvl="7">
+      <w:start w:val="1"/>
+      <w:numFmt w:val="bullet"/>
+      <w:lvlText w:val=""/>
+      <w:lvlJc w:val="left"/>
+      <w:pPr>
+        <w:tabs>
+          <w:tab w:val="num" w:pos="5760"/>
+        </w:tabs>
+        <w:ind w:left="5760" w:hanging="360"/>
+      </w:pPr>
+      <w:rPr>
+        <w:rFonts w:ascii="Wingdings" w:hAnsi="Wingdings" w:hint="default"/>
+        <w:sz w:val="20"/>
+      </w:rPr>
+    </w:lvl>
+    <w:lvl w:ilvl="8">
+      <w:start w:val="1"/>
+      <w:numFmt w:val="bullet"/>
+      <w:lvlText w:val=""/>
+      <w:lvlJc w:val="left"/>
+      <w:pPr>
+        <w:tabs>
+          <w:tab w:val="num" w:pos="6480"/>
+        </w:tabs>
+        <w:ind w:left="6480" w:hanging="360"/>
+      </w:pPr>
+      <w:rPr>
+        <w:rFonts w:ascii="Wingdings" w:hAnsi="Wingdings" w:hint="default"/>
+        <w:sz w:val="20"/>
+      </w:rPr>
+    </w:lvl>
+  </w:abstractNum>
+  <w:abstractNum w:abstractNumId="1" w15:restartNumberingAfterBreak="0">
+    <w:nsid w:val="15CF5DA4"/>
+    <w:multiLevelType w:val="multilevel"/>
+    <w:tmpl w:val="6A768822"/>
+    <w:lvl w:ilvl="0">
+      <w:start w:val="1"/>
+      <w:numFmt w:val="bullet"/>
+      <w:lvlText w:val=""/>
+      <w:lvlJc w:val="left"/>
+      <w:pPr>
+        <w:tabs>
+          <w:tab w:val="num" w:pos="720"/>
+        </w:tabs>
+        <w:ind w:left="720" w:hanging="360"/>
+      </w:pPr>
+      <w:rPr>
+        <w:rFonts w:ascii="Symbol" w:hAnsi="Symbol" w:hint="default"/>
+        <w:sz w:val="20"/>
+      </w:rPr>
+    </w:lvl>
+    <w:lvl w:ilvl="1">
+      <w:start w:val="1"/>
+      <w:numFmt w:val="bullet"/>
+      <w:lvlText w:val="o"/>
+      <w:lvlJc w:val="left"/>
+      <w:pPr>
+        <w:tabs>
+          <w:tab w:val="num" w:pos="1440"/>
+        </w:tabs>
+        <w:ind w:left="1440" w:hanging="360"/>
+      </w:pPr>
+      <w:rPr>
+        <w:rFonts w:ascii="Courier New" w:hAnsi="Courier New" w:cs="Times New Roman" w:hint="default"/>
+        <w:sz w:val="20"/>
+      </w:rPr>
+    </w:lvl>
+    <w:lvl w:ilvl="2">
+      <w:start w:val="1"/>
+      <w:numFmt w:val="bullet"/>
+      <w:lvlText w:val=""/>
+      <w:lvlJc w:val="left"/>
+      <w:pPr>
+        <w:tabs>
+          <w:tab w:val="num" w:pos="2160"/>
+        </w:tabs>
+        <w:ind w:left="2160" w:hanging="360"/>
+      </w:pPr>
+      <w:rPr>
+        <w:rFonts w:ascii="Wingdings" w:hAnsi="Wingdings" w:hint="default"/>
+        <w:sz w:val="20"/>
+      </w:rPr>
+    </w:lvl>
+    <w:lvl w:ilvl="3">
+      <w:start w:val="1"/>
+      <w:numFmt w:val="bullet"/>
+      <w:lvlText w:val=""/>
+      <w:lvlJc w:val="left"/>
+      <w:pPr>
+        <w:tabs>
+          <w:tab w:val="num" w:pos="2880"/>
+        </w:tabs>
+        <w:ind w:left="2880" w:hanging="360"/>
+      </w:pPr>
+      <w:rPr>
+        <w:rFonts w:ascii="Wingdings" w:hAnsi="Wingdings" w:hint="default"/>
+        <w:sz w:val="20"/>
+      </w:rPr>
+    </w:lvl>
+    <w:lvl w:ilvl="4">
+      <w:start w:val="1"/>
+      <w:numFmt w:val="bullet"/>
+      <w:lvlText w:val=""/>
+      <w:lvlJc w:val="left"/>
+      <w:pPr>
+        <w:tabs>
+          <w:tab w:val="num" w:pos="3600"/>
+        </w:tabs>
+        <w:ind w:left="3600" w:hanging="360"/>
+      </w:pPr>
+      <w:rPr>
+        <w:rFonts w:ascii="Wingdings" w:hAnsi="Wingdings" w:hint="default"/>
+        <w:sz w:val="20"/>
+      </w:rPr>
+    </w:lvl>
+    <w:lvl w:ilvl="5">
+      <w:start w:val="1"/>
+      <w:numFmt w:val="bullet"/>
+      <w:lvlText w:val=""/>
+      <w:lvlJc w:val="left"/>
+      <w:pPr>
+        <w:tabs>
+          <w:tab w:val="num" w:pos="4320"/>
+        </w:tabs>
+        <w:ind w:left="4320" w:hanging="360"/>
+      </w:pPr>
+      <w:rPr>
+        <w:rFonts w:ascii="Wingdings" w:hAnsi="Wingdings" w:hint="default"/>
+        <w:sz w:val="20"/>
+      </w:rPr>
+    </w:lvl>
+    <w:lvl w:ilvl="6">
+      <w:start w:val="1"/>
+      <w:numFmt w:val="bullet"/>
+      <w:lvlText w:val=""/>
+      <w:lvlJc w:val="left"/>
+      <w:pPr>
+        <w:tabs>
+          <w:tab w:val="num" w:pos="5040"/>
+        </w:tabs>
+        <w:ind w:left="5040" w:hanging="360"/>
+      </w:pPr>
+      <w:rPr>
+        <w:rFonts w:ascii="Wingdings" w:hAnsi="Wingdings" w:hint="default"/>
+        <w:sz w:val="20"/>
+      </w:rPr>
+    </w:lvl>
+    <w:lvl w:ilvl="7">
+      <w:start w:val="1"/>
+      <w:numFmt w:val="bullet"/>
+      <w:lvlText w:val=""/>
+      <w:lvlJc w:val="left"/>
+      <w:pPr>
+        <w:tabs>
+          <w:tab w:val="num" w:pos="5760"/>
+        </w:tabs>
+        <w:ind w:left="5760" w:hanging="360"/>
+      </w:pPr>
+      <w:rPr>
+        <w:rFonts w:ascii="Wingdings" w:hAnsi="Wingdings" w:hint="default"/>
+        <w:sz w:val="20"/>
+      </w:rPr>
+    </w:lvl>
+    <w:lvl w:ilvl="8">
+      <w:start w:val="1"/>
+      <w:numFmt w:val="bullet"/>
+      <w:lvlText w:val=""/>
+      <w:lvlJc w:val="left"/>
+      <w:pPr>
+        <w:tabs>
+          <w:tab w:val="num" w:pos="6480"/>
+        </w:tabs>
+        <w:ind w:left="6480" w:hanging="360"/>
+      </w:pPr>
+      <w:rPr>
+        <w:rFonts w:ascii="Wingdings" w:hAnsi="Wingdings" w:hint="default"/>
+        <w:sz w:val="20"/>
+      </w:rPr>
+    </w:lvl>
+  </w:abstractNum>
+  <w:abstractNum w:abstractNumId="2" w15:restartNumberingAfterBreak="0">
+    <w:nsid w:val="212B13FB"/>
+    <w:multiLevelType w:val="multilevel"/>
+    <w:tmpl w:val="6F3A5FB6"/>
+    <w:lvl w:ilvl="0">
+      <w:start w:val="1"/>
+      <w:numFmt w:val="bullet"/>
+      <w:lvlText w:val=""/>
+      <w:lvlJc w:val="left"/>
+      <w:pPr>
+        <w:tabs>
+          <w:tab w:val="num" w:pos="720"/>
+        </w:tabs>
+        <w:ind w:left="720" w:hanging="360"/>
+      </w:pPr>
+      <w:rPr>
+        <w:rFonts w:ascii="Symbol" w:hAnsi="Symbol" w:hint="default"/>
+        <w:sz w:val="20"/>
+      </w:rPr>
+    </w:lvl>
+    <w:lvl w:ilvl="1">
+      <w:start w:val="1"/>
+      <w:numFmt w:val="bullet"/>
+      <w:lvlText w:val="o"/>
+      <w:lvlJc w:val="left"/>
+      <w:pPr>
+        <w:tabs>
+          <w:tab w:val="num" w:pos="1440"/>
+        </w:tabs>
+        <w:ind w:left="1440" w:hanging="360"/>
+      </w:pPr>
+      <w:rPr>
+        <w:rFonts w:ascii="Courier New" w:hAnsi="Courier New" w:cs="Times New Roman" w:hint="default"/>
+        <w:sz w:val="20"/>
+      </w:rPr>
+    </w:lvl>
+    <w:lvl w:ilvl="2">
+      <w:start w:val="1"/>
+      <w:numFmt w:val="bullet"/>
+      <w:lvlText w:val=""/>
+      <w:lvlJc w:val="left"/>
+      <w:pPr>
+        <w:tabs>
+          <w:tab w:val="num" w:pos="2160"/>
+        </w:tabs>
+        <w:ind w:left="2160" w:hanging="360"/>
+      </w:pPr>
+      <w:rPr>
+        <w:rFonts w:ascii="Wingdings" w:hAnsi="Wingdings" w:hint="default"/>
+        <w:sz w:val="20"/>
+      </w:rPr>
+    </w:lvl>
+    <w:lvl w:ilvl="3">
+      <w:start w:val="1"/>
+      <w:numFmt w:val="bullet"/>
+      <w:lvlText w:val=""/>
+      <w:lvlJc w:val="left"/>
+      <w:pPr>
+        <w:tabs>
+          <w:tab w:val="num" w:pos="2880"/>
+        </w:tabs>
+        <w:ind w:left="2880" w:hanging="360"/>
+      </w:pPr>
+      <w:rPr>
+        <w:rFonts w:ascii="Wingdings" w:hAnsi="Wingdings" w:hint="default"/>
+        <w:sz w:val="20"/>
+      </w:rPr>
+    </w:lvl>
+    <w:lvl w:ilvl="4">
+      <w:start w:val="1"/>
+      <w:numFmt w:val="bullet"/>
+      <w:lvlText w:val=""/>
+      <w:lvlJc w:val="left"/>
+      <w:pPr>
+        <w:tabs>
+          <w:tab w:val="num" w:pos="3600"/>
+        </w:tabs>
+        <w:ind w:left="3600" w:hanging="360"/>
+      </w:pPr>
+      <w:rPr>
+        <w:rFonts w:ascii="Wingdings" w:hAnsi="Wingdings" w:hint="default"/>
+        <w:sz w:val="20"/>
+      </w:rPr>
+    </w:lvl>
+    <w:lvl w:ilvl="5">
+      <w:start w:val="1"/>
+      <w:numFmt w:val="bullet"/>
+      <w:lvlText w:val=""/>
+      <w:lvlJc w:val="left"/>
+      <w:pPr>
+        <w:tabs>
+          <w:tab w:val="num" w:pos="4320"/>
+        </w:tabs>
+        <w:ind w:left="4320" w:hanging="360"/>
+      </w:pPr>
+      <w:rPr>
+        <w:rFonts w:ascii="Wingdings" w:hAnsi="Wingdings" w:hint="default"/>
+        <w:sz w:val="20"/>
+      </w:rPr>
+    </w:lvl>
+    <w:lvl w:ilvl="6">
+      <w:start w:val="1"/>
+      <w:numFmt w:val="bullet"/>
+      <w:lvlText w:val=""/>
+      <w:lvlJc w:val="left"/>
+      <w:pPr>
+        <w:tabs>
+          <w:tab w:val="num" w:pos="5040"/>
+        </w:tabs>
+        <w:ind w:left="5040" w:hanging="360"/>
+      </w:pPr>
+      <w:rPr>
+        <w:rFonts w:ascii="Wingdings" w:hAnsi="Wingdings" w:hint="default"/>
+        <w:sz w:val="20"/>
+      </w:rPr>
+    </w:lvl>
+    <w:lvl w:ilvl="7">
+      <w:start w:val="1"/>
+      <w:numFmt w:val="bullet"/>
+      <w:lvlText w:val=""/>
+      <w:lvlJc w:val="left"/>
+      <w:pPr>
+        <w:tabs>
+          <w:tab w:val="num" w:pos="5760"/>
+        </w:tabs>
+        <w:ind w:left="5760" w:hanging="360"/>
+      </w:pPr>
+      <w:rPr>
+        <w:rFonts w:ascii="Wingdings" w:hAnsi="Wingdings" w:hint="default"/>
+        <w:sz w:val="20"/>
+      </w:rPr>
+    </w:lvl>
+    <w:lvl w:ilvl="8">
+      <w:start w:val="1"/>
+      <w:numFmt w:val="bullet"/>
+      <w:lvlText w:val=""/>
+      <w:lvlJc w:val="left"/>
+      <w:pPr>
+        <w:tabs>
+          <w:tab w:val="num" w:pos="6480"/>
+        </w:tabs>
+        <w:ind w:left="6480" w:hanging="360"/>
+      </w:pPr>
+      <w:rPr>
+        <w:rFonts w:ascii="Wingdings" w:hAnsi="Wingdings" w:hint="default"/>
+        <w:sz w:val="20"/>
+      </w:rPr>
+    </w:lvl>
+  </w:abstractNum>
+  <w:abstractNum w:abstractNumId="3" w15:restartNumberingAfterBreak="0">
+    <w:nsid w:val="33865EFE"/>
+    <w:multiLevelType w:val="multilevel"/>
+    <w:tmpl w:val="0D7EF746"/>
+    <w:lvl w:ilvl="0">
+      <w:start w:val="1"/>
+      <w:numFmt w:val="bullet"/>
+      <w:lvlText w:val=""/>
+      <w:lvlJc w:val="left"/>
+      <w:pPr>
+        <w:tabs>
+          <w:tab w:val="num" w:pos="720"/>
+        </w:tabs>
+        <w:ind w:left="720" w:hanging="360"/>
+      </w:pPr>
+      <w:rPr>
+        <w:rFonts w:ascii="Symbol" w:hAnsi="Symbol" w:hint="default"/>
+        <w:sz w:val="20"/>
+      </w:rPr>
+    </w:lvl>
+    <w:lvl w:ilvl="1">
+      <w:start w:val="1"/>
+      <w:numFmt w:val="bullet"/>
+      <w:lvlText w:val="o"/>
+      <w:lvlJc w:val="left"/>
+      <w:pPr>
+        <w:tabs>
+          <w:tab w:val="num" w:pos="1440"/>
+        </w:tabs>
+        <w:ind w:left="1440" w:hanging="360"/>
+      </w:pPr>
+      <w:rPr>
+        <w:rFonts w:ascii="Courier New" w:hAnsi="Courier New" w:cs="Times New Roman" w:hint="default"/>
+        <w:sz w:val="20"/>
+      </w:rPr>
+    </w:lvl>
+    <w:lvl w:ilvl="2">
+      <w:start w:val="1"/>
+      <w:numFmt w:val="bullet"/>
+      <w:lvlText w:val=""/>
+      <w:lvlJc w:val="left"/>
+      <w:pPr>
+        <w:tabs>
+          <w:tab w:val="num" w:pos="2160"/>
+        </w:tabs>
+        <w:ind w:left="2160" w:hanging="360"/>
+      </w:pPr>
+      <w:rPr>
+        <w:rFonts w:ascii="Wingdings" w:hAnsi="Wingdings" w:hint="default"/>
+        <w:sz w:val="20"/>
+      </w:rPr>
+    </w:lvl>
+    <w:lvl w:ilvl="3">
+      <w:start w:val="1"/>
+      <w:numFmt w:val="bullet"/>
+      <w:lvlText w:val=""/>
+      <w:lvlJc w:val="left"/>
+      <w:pPr>
+        <w:tabs>
+          <w:tab w:val="num" w:pos="2880"/>
+        </w:tabs>
+        <w:ind w:left="2880" w:hanging="360"/>
+      </w:pPr>
+      <w:rPr>
+        <w:rFonts w:ascii="Wingdings" w:hAnsi="Wingdings" w:hint="default"/>
+        <w:sz w:val="20"/>
+      </w:rPr>
+    </w:lvl>
+    <w:lvl w:ilvl="4">
+      <w:start w:val="1"/>
+      <w:numFmt w:val="bullet"/>
+      <w:lvlText w:val=""/>
+      <w:lvlJc w:val="left"/>
+      <w:pPr>
+        <w:tabs>
+          <w:tab w:val="num" w:pos="3600"/>
+        </w:tabs>
+        <w:ind w:left="3600" w:hanging="360"/>
+      </w:pPr>
+      <w:rPr>
+        <w:rFonts w:ascii="Wingdings" w:hAnsi="Wingdings" w:hint="default"/>
+        <w:sz w:val="20"/>
+      </w:rPr>
+    </w:lvl>
+    <w:lvl w:ilvl="5">
+      <w:start w:val="1"/>
+      <w:numFmt w:val="bullet"/>
+      <w:lvlText w:val=""/>
+      <w:lvlJc w:val="left"/>
+      <w:pPr>
+        <w:tabs>
+          <w:tab w:val="num" w:pos="4320"/>
+        </w:tabs>
+        <w:ind w:left="4320" w:hanging="360"/>
+      </w:pPr>
+      <w:rPr>
+        <w:rFonts w:ascii="Wingdings" w:hAnsi="Wingdings" w:hint="default"/>
+        <w:sz w:val="20"/>
+      </w:rPr>
+    </w:lvl>
+    <w:lvl w:ilvl="6">
+      <w:start w:val="1"/>
+      <w:numFmt w:val="bullet"/>
+      <w:lvlText w:val=""/>
+      <w:lvlJc w:val="left"/>
+      <w:pPr>
+        <w:tabs>
+          <w:tab w:val="num" w:pos="5040"/>
+        </w:tabs>
+        <w:ind w:left="5040" w:hanging="360"/>
+      </w:pPr>
+      <w:rPr>
+        <w:rFonts w:ascii="Wingdings" w:hAnsi="Wingdings" w:hint="default"/>
+        <w:sz w:val="20"/>
+      </w:rPr>
+    </w:lvl>
+    <w:lvl w:ilvl="7">
+      <w:start w:val="1"/>
+      <w:numFmt w:val="bullet"/>
+      <w:lvlText w:val=""/>
+      <w:lvlJc w:val="left"/>
+      <w:pPr>
+        <w:tabs>
+          <w:tab w:val="num" w:pos="5760"/>
+        </w:tabs>
+        <w:ind w:left="5760" w:hanging="360"/>
+      </w:pPr>
+      <w:rPr>
+        <w:rFonts w:ascii="Wingdings" w:hAnsi="Wingdings" w:hint="default"/>
+        <w:sz w:val="20"/>
+      </w:rPr>
+    </w:lvl>
+    <w:lvl w:ilvl="8">
+      <w:start w:val="1"/>
+      <w:numFmt w:val="bullet"/>
+      <w:lvlText w:val=""/>
+      <w:lvlJc w:val="left"/>
+      <w:pPr>
+        <w:tabs>
+          <w:tab w:val="num" w:pos="6480"/>
+        </w:tabs>
+        <w:ind w:left="6480" w:hanging="360"/>
+      </w:pPr>
+      <w:rPr>
+        <w:rFonts w:ascii="Wingdings" w:hAnsi="Wingdings" w:hint="default"/>
+        <w:sz w:val="20"/>
+      </w:rPr>
+    </w:lvl>
+  </w:abstractNum>
+  <w:abstractNum w:abstractNumId="4" w15:restartNumberingAfterBreak="0">
+    <w:nsid w:val="34F13E92"/>
+    <w:multiLevelType w:val="multilevel"/>
+    <w:tmpl w:val="36DC0CA8"/>
+    <w:lvl w:ilvl="0">
+      <w:start w:val="1"/>
+      <w:numFmt w:val="bullet"/>
+      <w:lvlText w:val=""/>
+      <w:lvlJc w:val="left"/>
+      <w:pPr>
+        <w:tabs>
+          <w:tab w:val="num" w:pos="720"/>
+        </w:tabs>
+        <w:ind w:left="720" w:hanging="360"/>
+      </w:pPr>
+      <w:rPr>
+        <w:rFonts w:ascii="Symbol" w:hAnsi="Symbol" w:hint="default"/>
+        <w:sz w:val="20"/>
+      </w:rPr>
+    </w:lvl>
+    <w:lvl w:ilvl="1">
+      <w:start w:val="1"/>
+      <w:numFmt w:val="bullet"/>
+      <w:lvlText w:val="o"/>
+      <w:lvlJc w:val="left"/>
+      <w:pPr>
+        <w:tabs>
+          <w:tab w:val="num" w:pos="1440"/>
+        </w:tabs>
+        <w:ind w:left="1440" w:hanging="360"/>
+      </w:pPr>
+      <w:rPr>
+        <w:rFonts w:ascii="Courier New" w:hAnsi="Courier New" w:cs="Times New Roman" w:hint="default"/>
+        <w:sz w:val="20"/>
+      </w:rPr>
+    </w:lvl>
+    <w:lvl w:ilvl="2">
+      <w:start w:val="1"/>
+      <w:numFmt w:val="bullet"/>
+      <w:lvlText w:val=""/>
+      <w:lvlJc w:val="left"/>
+      <w:pPr>
+        <w:tabs>
+          <w:tab w:val="num" w:pos="2160"/>
+        </w:tabs>
+        <w:ind w:left="2160" w:hanging="360"/>
+      </w:pPr>
+      <w:rPr>
+        <w:rFonts w:ascii="Wingdings" w:hAnsi="Wingdings" w:hint="default"/>
+        <w:sz w:val="20"/>
+      </w:rPr>
+    </w:lvl>
+    <w:lvl w:ilvl="3">
+      <w:start w:val="1"/>
+      <w:numFmt w:val="bullet"/>
+      <w:lvlText w:val=""/>
+      <w:lvlJc w:val="left"/>
+      <w:pPr>
+        <w:tabs>
+          <w:tab w:val="num" w:pos="2880"/>
+        </w:tabs>
+        <w:ind w:left="2880" w:hanging="360"/>
+      </w:pPr>
+      <w:rPr>
+        <w:rFonts w:ascii="Wingdings" w:hAnsi="Wingdings" w:hint="default"/>
+        <w:sz w:val="20"/>
+      </w:rPr>
+    </w:lvl>
+    <w:lvl w:ilvl="4">
+      <w:start w:val="1"/>
+      <w:numFmt w:val="bullet"/>
+      <w:lvlText w:val=""/>
+      <w:lvlJc w:val="left"/>
+      <w:pPr>
+        <w:tabs>
+          <w:tab w:val="num" w:pos="3600"/>
+        </w:tabs>
+        <w:ind w:left="3600" w:hanging="360"/>
+      </w:pPr>
+      <w:rPr>
+        <w:rFonts w:ascii="Wingdings" w:hAnsi="Wingdings" w:hint="default"/>
+        <w:sz w:val="20"/>
+      </w:rPr>
+    </w:lvl>
+    <w:lvl w:ilvl="5">
+      <w:start w:val="1"/>
+      <w:numFmt w:val="bullet"/>
+      <w:lvlText w:val=""/>
+      <w:lvlJc w:val="left"/>
+      <w:pPr>
+        <w:tabs>
+          <w:tab w:val="num" w:pos="4320"/>
+        </w:tabs>
+        <w:ind w:left="4320" w:hanging="360"/>
+      </w:pPr>
+      <w:rPr>
+        <w:rFonts w:ascii="Wingdings" w:hAnsi="Wingdings" w:hint="default"/>
+        <w:sz w:val="20"/>
+      </w:rPr>
+    </w:lvl>
+    <w:lvl w:ilvl="6">
+      <w:start w:val="1"/>
+      <w:numFmt w:val="bullet"/>
+      <w:lvlText w:val=""/>
+      <w:lvlJc w:val="left"/>
+      <w:pPr>
+        <w:tabs>
+          <w:tab w:val="num" w:pos="5040"/>
+        </w:tabs>
+        <w:ind w:left="5040" w:hanging="360"/>
+      </w:pPr>
+      <w:rPr>
+        <w:rFonts w:ascii="Wingdings" w:hAnsi="Wingdings" w:hint="default"/>
+        <w:sz w:val="20"/>
+      </w:rPr>
+    </w:lvl>
+    <w:lvl w:ilvl="7">
+      <w:start w:val="1"/>
+      <w:numFmt w:val="bullet"/>
+      <w:lvlText w:val=""/>
+      <w:lvlJc w:val="left"/>
+      <w:pPr>
+        <w:tabs>
+          <w:tab w:val="num" w:pos="5760"/>
+        </w:tabs>
+        <w:ind w:left="5760" w:hanging="360"/>
+      </w:pPr>
+      <w:rPr>
+        <w:rFonts w:ascii="Wingdings" w:hAnsi="Wingdings" w:hint="default"/>
+        <w:sz w:val="20"/>
+      </w:rPr>
+    </w:lvl>
+    <w:lvl w:ilvl="8">
+      <w:start w:val="1"/>
+      <w:numFmt w:val="bullet"/>
+      <w:lvlText w:val=""/>
+      <w:lvlJc w:val="left"/>
+      <w:pPr>
+        <w:tabs>
+          <w:tab w:val="num" w:pos="6480"/>
+        </w:tabs>
+        <w:ind w:left="6480" w:hanging="360"/>
+      </w:pPr>
+      <w:rPr>
+        <w:rFonts w:ascii="Wingdings" w:hAnsi="Wingdings" w:hint="default"/>
+        <w:sz w:val="20"/>
+      </w:rPr>
+    </w:lvl>
+  </w:abstractNum>
+  <w:abstractNum w:abstractNumId="5" w15:restartNumberingAfterBreak="0">
+    <w:nsid w:val="35302102"/>
+    <w:multiLevelType w:val="multilevel"/>
+    <w:tmpl w:val="0952FECA"/>
+    <w:lvl w:ilvl="0">
+      <w:start w:val="1"/>
+      <w:numFmt w:val="bullet"/>
+      <w:lvlText w:val=""/>
+      <w:lvlJc w:val="left"/>
+      <w:pPr>
+        <w:tabs>
+          <w:tab w:val="num" w:pos="720"/>
+        </w:tabs>
+        <w:ind w:left="720" w:hanging="360"/>
+      </w:pPr>
+      <w:rPr>
+        <w:rFonts w:ascii="Symbol" w:hAnsi="Symbol" w:hint="default"/>
+        <w:sz w:val="20"/>
+      </w:rPr>
+    </w:lvl>
+    <w:lvl w:ilvl="1">
+      <w:start w:val="1"/>
+      <w:numFmt w:val="bullet"/>
+      <w:lvlText w:val="o"/>
+      <w:lvlJc w:val="left"/>
+      <w:pPr>
+        <w:tabs>
+          <w:tab w:val="num" w:pos="1440"/>
+        </w:tabs>
+        <w:ind w:left="1440" w:hanging="360"/>
+      </w:pPr>
+      <w:rPr>
+        <w:rFonts w:ascii="Courier New" w:hAnsi="Courier New" w:cs="Times New Roman" w:hint="default"/>
+        <w:sz w:val="20"/>
+      </w:rPr>
+    </w:lvl>
+    <w:lvl w:ilvl="2">
+      <w:start w:val="1"/>
+      <w:numFmt w:val="bullet"/>
+      <w:lvlText w:val=""/>
+      <w:lvlJc w:val="left"/>
+      <w:pPr>
+        <w:tabs>
+          <w:tab w:val="num" w:pos="2160"/>
+        </w:tabs>
+        <w:ind w:left="2160" w:hanging="360"/>
+      </w:pPr>
+      <w:rPr>
+        <w:rFonts w:ascii="Wingdings" w:hAnsi="Wingdings" w:hint="default"/>
+        <w:sz w:val="20"/>
+      </w:rPr>
+    </w:lvl>
+    <w:lvl w:ilvl="3">
+      <w:start w:val="1"/>
+      <w:numFmt w:val="bullet"/>
+      <w:lvlText w:val=""/>
+      <w:lvlJc w:val="left"/>
+      <w:pPr>
+        <w:tabs>
+          <w:tab w:val="num" w:pos="2880"/>
+        </w:tabs>
+        <w:ind w:left="2880" w:hanging="360"/>
+      </w:pPr>
+      <w:rPr>
+        <w:rFonts w:ascii="Wingdings" w:hAnsi="Wingdings" w:hint="default"/>
+        <w:sz w:val="20"/>
+      </w:rPr>
+    </w:lvl>
+    <w:lvl w:ilvl="4">
+      <w:start w:val="1"/>
+      <w:numFmt w:val="bullet"/>
+      <w:lvlText w:val=""/>
+      <w:lvlJc w:val="left"/>
+      <w:pPr>
+        <w:tabs>
+          <w:tab w:val="num" w:pos="3600"/>
+        </w:tabs>
+        <w:ind w:left="3600" w:hanging="360"/>
+      </w:pPr>
+      <w:rPr>
+        <w:rFonts w:ascii="Wingdings" w:hAnsi="Wingdings" w:hint="default"/>
+        <w:sz w:val="20"/>
+      </w:rPr>
+    </w:lvl>
+    <w:lvl w:ilvl="5">
+      <w:start w:val="1"/>
+      <w:numFmt w:val="bullet"/>
+      <w:lvlText w:val=""/>
+      <w:lvlJc w:val="left"/>
+      <w:pPr>
+        <w:tabs>
+          <w:tab w:val="num" w:pos="4320"/>
+        </w:tabs>
+        <w:ind w:left="4320" w:hanging="360"/>
+      </w:pPr>
+      <w:rPr>
+        <w:rFonts w:ascii="Wingdings" w:hAnsi="Wingdings" w:hint="default"/>
+        <w:sz w:val="20"/>
+      </w:rPr>
+    </w:lvl>
+    <w:lvl w:ilvl="6">
+      <w:start w:val="1"/>
+      <w:numFmt w:val="bullet"/>
+      <w:lvlText w:val=""/>
+      <w:lvlJc w:val="left"/>
+      <w:pPr>
+        <w:tabs>
+          <w:tab w:val="num" w:pos="5040"/>
+        </w:tabs>
+        <w:ind w:left="5040" w:hanging="360"/>
+      </w:pPr>
+      <w:rPr>
+        <w:rFonts w:ascii="Wingdings" w:hAnsi="Wingdings" w:hint="default"/>
+        <w:sz w:val="20"/>
+      </w:rPr>
+    </w:lvl>
+    <w:lvl w:ilvl="7">
+      <w:start w:val="1"/>
+      <w:numFmt w:val="bullet"/>
+      <w:lvlText w:val=""/>
+      <w:lvlJc w:val="left"/>
+      <w:pPr>
+        <w:tabs>
+          <w:tab w:val="num" w:pos="5760"/>
+        </w:tabs>
+        <w:ind w:left="5760" w:hanging="360"/>
+      </w:pPr>
+      <w:rPr>
+        <w:rFonts w:ascii="Wingdings" w:hAnsi="Wingdings" w:hint="default"/>
+        <w:sz w:val="20"/>
+      </w:rPr>
+    </w:lvl>
+    <w:lvl w:ilvl="8">
+      <w:start w:val="1"/>
+      <w:numFmt w:val="bullet"/>
+      <w:lvlText w:val=""/>
+      <w:lvlJc w:val="left"/>
+      <w:pPr>
+        <w:tabs>
+          <w:tab w:val="num" w:pos="6480"/>
+        </w:tabs>
+        <w:ind w:left="6480" w:hanging="360"/>
+      </w:pPr>
+      <w:rPr>
+        <w:rFonts w:ascii="Wingdings" w:hAnsi="Wingdings" w:hint="default"/>
+        <w:sz w:val="20"/>
+      </w:rPr>
+    </w:lvl>
+  </w:abstractNum>
+  <w:abstractNum w:abstractNumId="6" w15:restartNumberingAfterBreak="0">
+    <w:nsid w:val="42AA45E8"/>
+    <w:multiLevelType w:val="multilevel"/>
+    <w:tmpl w:val="523E726E"/>
+    <w:lvl w:ilvl="0">
+      <w:start w:val="1"/>
+      <w:numFmt w:val="bullet"/>
+      <w:lvlText w:val=""/>
+      <w:lvlJc w:val="left"/>
+      <w:pPr>
+        <w:tabs>
+          <w:tab w:val="num" w:pos="720"/>
+        </w:tabs>
+        <w:ind w:left="720" w:hanging="360"/>
+      </w:pPr>
+      <w:rPr>
+        <w:rFonts w:ascii="Symbol" w:hAnsi="Symbol" w:hint="default"/>
+        <w:sz w:val="20"/>
+      </w:rPr>
+    </w:lvl>
+    <w:lvl w:ilvl="1">
+      <w:start w:val="1"/>
+      <w:numFmt w:val="bullet"/>
+      <w:lvlText w:val="o"/>
+      <w:lvlJc w:val="left"/>
+      <w:pPr>
+        <w:tabs>
+          <w:tab w:val="num" w:pos="1440"/>
+        </w:tabs>
+        <w:ind w:left="1440" w:hanging="360"/>
+      </w:pPr>
+      <w:rPr>
+        <w:rFonts w:ascii="Courier New" w:hAnsi="Courier New" w:cs="Times New Roman" w:hint="default"/>
+        <w:sz w:val="20"/>
+      </w:rPr>
+    </w:lvl>
+    <w:lvl w:ilvl="2">
+      <w:start w:val="1"/>
+      <w:numFmt w:val="bullet"/>
+      <w:lvlText w:val=""/>
+      <w:lvlJc w:val="left"/>
+      <w:pPr>
+        <w:tabs>
+          <w:tab w:val="num" w:pos="2160"/>
+        </w:tabs>
+        <w:ind w:left="2160" w:hanging="360"/>
+      </w:pPr>
+      <w:rPr>
+        <w:rFonts w:ascii="Wingdings" w:hAnsi="Wingdings" w:hint="default"/>
+        <w:sz w:val="20"/>
+      </w:rPr>
+    </w:lvl>
+    <w:lvl w:ilvl="3">
+      <w:start w:val="1"/>
+      <w:numFmt w:val="bullet"/>
+      <w:lvlText w:val=""/>
+      <w:lvlJc w:val="left"/>
+      <w:pPr>
+        <w:tabs>
+          <w:tab w:val="num" w:pos="2880"/>
+        </w:tabs>
+        <w:ind w:left="2880" w:hanging="360"/>
+      </w:pPr>
+      <w:rPr>
+        <w:rFonts w:ascii="Wingdings" w:hAnsi="Wingdings" w:hint="default"/>
+        <w:sz w:val="20"/>
+      </w:rPr>
+    </w:lvl>
+    <w:lvl w:ilvl="4">
+      <w:start w:val="1"/>
+      <w:numFmt w:val="bullet"/>
+      <w:lvlText w:val=""/>
+      <w:lvlJc w:val="left"/>
+      <w:pPr>
+        <w:tabs>
+          <w:tab w:val="num" w:pos="3600"/>
+        </w:tabs>
+        <w:ind w:left="3600" w:hanging="360"/>
+      </w:pPr>
+      <w:rPr>
+        <w:rFonts w:ascii="Wingdings" w:hAnsi="Wingdings" w:hint="default"/>
+        <w:sz w:val="20"/>
+      </w:rPr>
+    </w:lvl>
+    <w:lvl w:ilvl="5">
+      <w:start w:val="1"/>
+      <w:numFmt w:val="bullet"/>
+      <w:lvlText w:val=""/>
+      <w:lvlJc w:val="left"/>
+      <w:pPr>
+        <w:tabs>
+          <w:tab w:val="num" w:pos="4320"/>
+        </w:tabs>
+        <w:ind w:left="4320" w:hanging="360"/>
+      </w:pPr>
+      <w:rPr>
+        <w:rFonts w:ascii="Wingdings" w:hAnsi="Wingdings" w:hint="default"/>
+        <w:sz w:val="20"/>
+      </w:rPr>
+    </w:lvl>
+    <w:lvl w:ilvl="6">
+      <w:start w:val="1"/>
+      <w:numFmt w:val="bullet"/>
+      <w:lvlText w:val=""/>
+      <w:lvlJc w:val="left"/>
+      <w:pPr>
+        <w:tabs>
+          <w:tab w:val="num" w:pos="5040"/>
+        </w:tabs>
+        <w:ind w:left="5040" w:hanging="360"/>
+      </w:pPr>
+      <w:rPr>
+        <w:rFonts w:ascii="Wingdings" w:hAnsi="Wingdings" w:hint="default"/>
+        <w:sz w:val="20"/>
+      </w:rPr>
+    </w:lvl>
+    <w:lvl w:ilvl="7">
+      <w:start w:val="1"/>
+      <w:numFmt w:val="bullet"/>
+      <w:lvlText w:val=""/>
+      <w:lvlJc w:val="left"/>
+      <w:pPr>
+        <w:tabs>
+          <w:tab w:val="num" w:pos="5760"/>
+        </w:tabs>
+        <w:ind w:left="5760" w:hanging="360"/>
+      </w:pPr>
+      <w:rPr>
+        <w:rFonts w:ascii="Wingdings" w:hAnsi="Wingdings" w:hint="default"/>
+        <w:sz w:val="20"/>
+      </w:rPr>
+    </w:lvl>
+    <w:lvl w:ilvl="8">
+      <w:start w:val="1"/>
+      <w:numFmt w:val="bullet"/>
+      <w:lvlText w:val=""/>
+      <w:lvlJc w:val="left"/>
+      <w:pPr>
+        <w:tabs>
+          <w:tab w:val="num" w:pos="6480"/>
+        </w:tabs>
+        <w:ind w:left="6480" w:hanging="360"/>
+      </w:pPr>
+      <w:rPr>
+        <w:rFonts w:ascii="Wingdings" w:hAnsi="Wingdings" w:hint="default"/>
+        <w:sz w:val="20"/>
+      </w:rPr>
+    </w:lvl>
+  </w:abstractNum>
+  <w:abstractNum w:abstractNumId="7" w15:restartNumberingAfterBreak="0">
+    <w:nsid w:val="579663E9"/>
+    <w:multiLevelType w:val="multilevel"/>
+    <w:tmpl w:val="732CC7B4"/>
+    <w:lvl w:ilvl="0">
+      <w:start w:val="1"/>
+      <w:numFmt w:val="bullet"/>
+      <w:lvlText w:val=""/>
+      <w:lvlJc w:val="left"/>
+      <w:pPr>
+        <w:tabs>
+          <w:tab w:val="num" w:pos="720"/>
+        </w:tabs>
+        <w:ind w:left="720" w:hanging="360"/>
+      </w:pPr>
+      <w:rPr>
+        <w:rFonts w:ascii="Symbol" w:hAnsi="Symbol" w:hint="default"/>
+        <w:sz w:val="20"/>
+      </w:rPr>
+    </w:lvl>
+    <w:lvl w:ilvl="1">
+      <w:start w:val="1"/>
+      <w:numFmt w:val="bullet"/>
+      <w:lvlText w:val="o"/>
+      <w:lvlJc w:val="left"/>
+      <w:pPr>
+        <w:tabs>
+          <w:tab w:val="num" w:pos="1440"/>
+        </w:tabs>
+        <w:ind w:left="1440" w:hanging="360"/>
+      </w:pPr>
+      <w:rPr>
+        <w:rFonts w:ascii="Courier New" w:hAnsi="Courier New" w:cs="Times New Roman" w:hint="default"/>
+        <w:sz w:val="20"/>
+      </w:rPr>
+    </w:lvl>
+    <w:lvl w:ilvl="2">
+      <w:start w:val="1"/>
+      <w:numFmt w:val="bullet"/>
+      <w:lvlText w:val=""/>
+      <w:lvlJc w:val="left"/>
+      <w:pPr>
+        <w:tabs>
+          <w:tab w:val="num" w:pos="2160"/>
+        </w:tabs>
+        <w:ind w:left="2160" w:hanging="360"/>
+      </w:pPr>
+      <w:rPr>
+        <w:rFonts w:ascii="Wingdings" w:hAnsi="Wingdings" w:hint="default"/>
+        <w:sz w:val="20"/>
+      </w:rPr>
+    </w:lvl>
+    <w:lvl w:ilvl="3">
+      <w:start w:val="1"/>
+      <w:numFmt w:val="bullet"/>
+      <w:lvlText w:val=""/>
+      <w:lvlJc w:val="left"/>
+      <w:pPr>
+        <w:tabs>
+          <w:tab w:val="num" w:pos="2880"/>
+        </w:tabs>
+        <w:ind w:left="2880" w:hanging="360"/>
+      </w:pPr>
+      <w:rPr>
+        <w:rFonts w:ascii="Wingdings" w:hAnsi="Wingdings" w:hint="default"/>
+        <w:sz w:val="20"/>
+      </w:rPr>
+    </w:lvl>
+    <w:lvl w:ilvl="4">
+      <w:start w:val="1"/>
+      <w:numFmt w:val="bullet"/>
+      <w:lvlText w:val=""/>
+      <w:lvlJc w:val="left"/>
+      <w:pPr>
+        <w:tabs>
+          <w:tab w:val="num" w:pos="3600"/>
+        </w:tabs>
+        <w:ind w:left="3600" w:hanging="360"/>
+      </w:pPr>
+      <w:rPr>
+        <w:rFonts w:ascii="Wingdings" w:hAnsi="Wingdings" w:hint="default"/>
+        <w:sz w:val="20"/>
+      </w:rPr>
+    </w:lvl>
+    <w:lvl w:ilvl="5">
+      <w:start w:val="1"/>
+      <w:numFmt w:val="bullet"/>
+      <w:lvlText w:val=""/>
+      <w:lvlJc w:val="left"/>
+      <w:pPr>
+        <w:tabs>
+          <w:tab w:val="num" w:pos="4320"/>
+        </w:tabs>
+        <w:ind w:left="4320" w:hanging="360"/>
+      </w:pPr>
+      <w:rPr>
+        <w:rFonts w:ascii="Wingdings" w:hAnsi="Wingdings" w:hint="default"/>
+        <w:sz w:val="20"/>
+      </w:rPr>
+    </w:lvl>
+    <w:lvl w:ilvl="6">
+      <w:start w:val="1"/>
+      <w:numFmt w:val="bullet"/>
+      <w:lvlText w:val=""/>
+      <w:lvlJc w:val="left"/>
+      <w:pPr>
+        <w:tabs>
+          <w:tab w:val="num" w:pos="5040"/>
+        </w:tabs>
+        <w:ind w:left="5040" w:hanging="360"/>
+      </w:pPr>
+      <w:rPr>
+        <w:rFonts w:ascii="Wingdings" w:hAnsi="Wingdings" w:hint="default"/>
+        <w:sz w:val="20"/>
+      </w:rPr>
+    </w:lvl>
+    <w:lvl w:ilvl="7">
+      <w:start w:val="1"/>
+      <w:numFmt w:val="bullet"/>
+      <w:lvlText w:val=""/>
+      <w:lvlJc w:val="left"/>
+      <w:pPr>
+        <w:tabs>
+          <w:tab w:val="num" w:pos="5760"/>
+        </w:tabs>
+        <w:ind w:left="5760" w:hanging="360"/>
+      </w:pPr>
+      <w:rPr>
+        <w:rFonts w:ascii="Wingdings" w:hAnsi="Wingdings" w:hint="default"/>
+        <w:sz w:val="20"/>
+      </w:rPr>
+    </w:lvl>
+    <w:lvl w:ilvl="8">
+      <w:start w:val="1"/>
+      <w:numFmt w:val="bullet"/>
+      <w:lvlText w:val=""/>
+      <w:lvlJc w:val="left"/>
+      <w:pPr>
+        <w:tabs>
+          <w:tab w:val="num" w:pos="6480"/>
+        </w:tabs>
+        <w:ind w:left="6480" w:hanging="360"/>
+      </w:pPr>
+      <w:rPr>
+        <w:rFonts w:ascii="Wingdings" w:hAnsi="Wingdings" w:hint="default"/>
+        <w:sz w:val="20"/>
+      </w:rPr>
+    </w:lvl>
+  </w:abstractNum>
+  <w:abstractNum w:abstractNumId="8" w15:restartNumberingAfterBreak="0">
+    <w:nsid w:val="5F691BAD"/>
+    <w:multiLevelType w:val="multilevel"/>
+    <w:tmpl w:val="E18C7B0C"/>
+    <w:lvl w:ilvl="0">
+      <w:start w:val="1"/>
+      <w:numFmt w:val="bullet"/>
+      <w:lvlText w:val=""/>
+      <w:lvlJc w:val="left"/>
+      <w:pPr>
+        <w:tabs>
+          <w:tab w:val="num" w:pos="720"/>
+        </w:tabs>
+        <w:ind w:left="720" w:hanging="360"/>
+      </w:pPr>
+      <w:rPr>
+        <w:rFonts w:ascii="Symbol" w:hAnsi="Symbol" w:hint="default"/>
+        <w:sz w:val="20"/>
+      </w:rPr>
+    </w:lvl>
+    <w:lvl w:ilvl="1">
+      <w:start w:val="1"/>
+      <w:numFmt w:val="bullet"/>
+      <w:lvlText w:val="o"/>
+      <w:lvlJc w:val="left"/>
+      <w:pPr>
+        <w:tabs>
+          <w:tab w:val="num" w:pos="1440"/>
+        </w:tabs>
+        <w:ind w:left="1440" w:hanging="360"/>
+      </w:pPr>
+      <w:rPr>
+        <w:rFonts w:ascii="Courier New" w:hAnsi="Courier New" w:cs="Times New Roman" w:hint="default"/>
+        <w:sz w:val="20"/>
+      </w:rPr>
+    </w:lvl>
+    <w:lvl w:ilvl="2">
+      <w:start w:val="1"/>
+      <w:numFmt w:val="bullet"/>
+      <w:lvlText w:val=""/>
+      <w:lvlJc w:val="left"/>
+      <w:pPr>
+        <w:tabs>
+          <w:tab w:val="num" w:pos="2160"/>
+        </w:tabs>
+        <w:ind w:left="2160" w:hanging="360"/>
+      </w:pPr>
+      <w:rPr>
+        <w:rFonts w:ascii="Wingdings" w:hAnsi="Wingdings" w:hint="default"/>
+        <w:sz w:val="20"/>
+      </w:rPr>
+    </w:lvl>
+    <w:lvl w:ilvl="3">
+      <w:start w:val="1"/>
+      <w:numFmt w:val="bullet"/>
+      <w:lvlText w:val=""/>
+      <w:lvlJc w:val="left"/>
+      <w:pPr>
+        <w:tabs>
+          <w:tab w:val="num" w:pos="2880"/>
+        </w:tabs>
+        <w:ind w:left="2880" w:hanging="360"/>
+      </w:pPr>
+      <w:rPr>
+        <w:rFonts w:ascii="Wingdings" w:hAnsi="Wingdings" w:hint="default"/>
+        <w:sz w:val="20"/>
+      </w:rPr>
+    </w:lvl>
+    <w:lvl w:ilvl="4">
+      <w:start w:val="1"/>
+      <w:numFmt w:val="bullet"/>
+      <w:lvlText w:val=""/>
+      <w:lvlJc w:val="left"/>
+      <w:pPr>
+        <w:tabs>
+          <w:tab w:val="num" w:pos="3600"/>
+        </w:tabs>
+        <w:ind w:left="3600" w:hanging="360"/>
+      </w:pPr>
+      <w:rPr>
+        <w:rFonts w:ascii="Wingdings" w:hAnsi="Wingdings" w:hint="default"/>
+        <w:sz w:val="20"/>
+      </w:rPr>
+    </w:lvl>
+    <w:lvl w:ilvl="5">
+      <w:start w:val="1"/>
+      <w:numFmt w:val="bullet"/>
+      <w:lvlText w:val=""/>
+      <w:lvlJc w:val="left"/>
+      <w:pPr>
+        <w:tabs>
+          <w:tab w:val="num" w:pos="4320"/>
+        </w:tabs>
+        <w:ind w:left="4320" w:hanging="360"/>
+      </w:pPr>
+      <w:rPr>
+        <w:rFonts w:ascii="Wingdings" w:hAnsi="Wingdings" w:hint="default"/>
+        <w:sz w:val="20"/>
+      </w:rPr>
+    </w:lvl>
+    <w:lvl w:ilvl="6">
+      <w:start w:val="1"/>
+      <w:numFmt w:val="bullet"/>
+      <w:lvlText w:val=""/>
+      <w:lvlJc w:val="left"/>
+      <w:pPr>
+        <w:tabs>
+          <w:tab w:val="num" w:pos="5040"/>
+        </w:tabs>
+        <w:ind w:left="5040" w:hanging="360"/>
+      </w:pPr>
+      <w:rPr>
+        <w:rFonts w:ascii="Wingdings" w:hAnsi="Wingdings" w:hint="default"/>
+        <w:sz w:val="20"/>
+      </w:rPr>
+    </w:lvl>
+    <w:lvl w:ilvl="7">
+      <w:start w:val="1"/>
+      <w:numFmt w:val="bullet"/>
+      <w:lvlText w:val=""/>
+      <w:lvlJc w:val="left"/>
+      <w:pPr>
+        <w:tabs>
+          <w:tab w:val="num" w:pos="5760"/>
+        </w:tabs>
+        <w:ind w:left="5760" w:hanging="360"/>
+      </w:pPr>
+      <w:rPr>
+        <w:rFonts w:ascii="Wingdings" w:hAnsi="Wingdings" w:hint="default"/>
+        <w:sz w:val="20"/>
+      </w:rPr>
+    </w:lvl>
+    <w:lvl w:ilvl="8">
+      <w:start w:val="1"/>
+      <w:numFmt w:val="bullet"/>
+      <w:lvlText w:val=""/>
+      <w:lvlJc w:val="left"/>
+      <w:pPr>
+        <w:tabs>
+          <w:tab w:val="num" w:pos="6480"/>
+        </w:tabs>
+        <w:ind w:left="6480" w:hanging="360"/>
+      </w:pPr>
+      <w:rPr>
+        <w:rFonts w:ascii="Wingdings" w:hAnsi="Wingdings" w:hint="default"/>
+        <w:sz w:val="20"/>
+      </w:rPr>
+    </w:lvl>
+  </w:abstractNum>
+  <w:abstractNum w:abstractNumId="9" w15:restartNumberingAfterBreak="0">
+    <w:nsid w:val="5F7A1C37"/>
+    <w:multiLevelType w:val="multilevel"/>
+    <w:tmpl w:val="5F221AB0"/>
+    <w:lvl w:ilvl="0">
+      <w:start w:val="1"/>
+      <w:numFmt w:val="bullet"/>
+      <w:lvlText w:val=""/>
+      <w:lvlJc w:val="left"/>
+      <w:pPr>
+        <w:tabs>
+          <w:tab w:val="num" w:pos="720"/>
+        </w:tabs>
+        <w:ind w:left="720" w:hanging="360"/>
+      </w:pPr>
+      <w:rPr>
+        <w:rFonts w:ascii="Symbol" w:hAnsi="Symbol" w:hint="default"/>
+        <w:sz w:val="20"/>
+      </w:rPr>
+    </w:lvl>
+    <w:lvl w:ilvl="1">
+      <w:start w:val="1"/>
+      <w:numFmt w:val="bullet"/>
+      <w:lvlText w:val="o"/>
+      <w:lvlJc w:val="left"/>
+      <w:pPr>
+        <w:tabs>
+          <w:tab w:val="num" w:pos="1440"/>
+        </w:tabs>
+        <w:ind w:left="1440" w:hanging="360"/>
+      </w:pPr>
+      <w:rPr>
+        <w:rFonts w:ascii="Courier New" w:hAnsi="Courier New" w:cs="Times New Roman" w:hint="default"/>
+        <w:sz w:val="20"/>
+      </w:rPr>
+    </w:lvl>
+    <w:lvl w:ilvl="2">
+      <w:start w:val="1"/>
+      <w:numFmt w:val="bullet"/>
+      <w:lvlText w:val=""/>
+      <w:lvlJc w:val="left"/>
+      <w:pPr>
+        <w:tabs>
+          <w:tab w:val="num" w:pos="2160"/>
+        </w:tabs>
+        <w:ind w:left="2160" w:hanging="360"/>
+      </w:pPr>
+      <w:rPr>
+        <w:rFonts w:ascii="Wingdings" w:hAnsi="Wingdings" w:hint="default"/>
+        <w:sz w:val="20"/>
+      </w:rPr>
+    </w:lvl>
+    <w:lvl w:ilvl="3">
+      <w:start w:val="1"/>
+      <w:numFmt w:val="bullet"/>
+      <w:lvlText w:val=""/>
+      <w:lvlJc w:val="left"/>
+      <w:pPr>
+        <w:tabs>
+          <w:tab w:val="num" w:pos="2880"/>
+        </w:tabs>
+        <w:ind w:left="2880" w:hanging="360"/>
+      </w:pPr>
+      <w:rPr>
+        <w:rFonts w:ascii="Wingdings" w:hAnsi="Wingdings" w:hint="default"/>
+        <w:sz w:val="20"/>
+      </w:rPr>
+    </w:lvl>
+    <w:lvl w:ilvl="4">
+      <w:start w:val="1"/>
+      <w:numFmt w:val="bullet"/>
+      <w:lvlText w:val=""/>
+      <w:lvlJc w:val="left"/>
+      <w:pPr>
+        <w:tabs>
+          <w:tab w:val="num" w:pos="3600"/>
+        </w:tabs>
+        <w:ind w:left="3600" w:hanging="360"/>
+      </w:pPr>
+      <w:rPr>
+        <w:rFonts w:ascii="Wingdings" w:hAnsi="Wingdings" w:hint="default"/>
+        <w:sz w:val="20"/>
+      </w:rPr>
+    </w:lvl>
+    <w:lvl w:ilvl="5">
+      <w:start w:val="1"/>
+      <w:numFmt w:val="bullet"/>
+      <w:lvlText w:val=""/>
+      <w:lvlJc w:val="left"/>
+      <w:pPr>
+        <w:tabs>
+          <w:tab w:val="num" w:pos="4320"/>
+        </w:tabs>
+        <w:ind w:left="4320" w:hanging="360"/>
+      </w:pPr>
+      <w:rPr>
+        <w:rFonts w:ascii="Wingdings" w:hAnsi="Wingdings" w:hint="default"/>
+        <w:sz w:val="20"/>
+      </w:rPr>
+    </w:lvl>
+    <w:lvl w:ilvl="6">
+      <w:start w:val="1"/>
+      <w:numFmt w:val="bullet"/>
+      <w:lvlText w:val=""/>
+      <w:lvlJc w:val="left"/>
+      <w:pPr>
+        <w:tabs>
+          <w:tab w:val="num" w:pos="5040"/>
+        </w:tabs>
+        <w:ind w:left="5040" w:hanging="360"/>
+      </w:pPr>
+      <w:rPr>
+        <w:rFonts w:ascii="Wingdings" w:hAnsi="Wingdings" w:hint="default"/>
+        <w:sz w:val="20"/>
+      </w:rPr>
+    </w:lvl>
+    <w:lvl w:ilvl="7">
+      <w:start w:val="1"/>
+      <w:numFmt w:val="bullet"/>
+      <w:lvlText w:val=""/>
+      <w:lvlJc w:val="left"/>
+      <w:pPr>
+        <w:tabs>
+          <w:tab w:val="num" w:pos="5760"/>
+        </w:tabs>
+        <w:ind w:left="5760" w:hanging="360"/>
+      </w:pPr>
+      <w:rPr>
+        <w:rFonts w:ascii="Wingdings" w:hAnsi="Wingdings" w:hint="default"/>
+        <w:sz w:val="20"/>
+      </w:rPr>
+    </w:lvl>
+    <w:lvl w:ilvl="8">
+      <w:start w:val="1"/>
+      <w:numFmt w:val="bullet"/>
+      <w:lvlText w:val=""/>
+      <w:lvlJc w:val="left"/>
+      <w:pPr>
+        <w:tabs>
+          <w:tab w:val="num" w:pos="6480"/>
+        </w:tabs>
+        <w:ind w:left="6480" w:hanging="360"/>
+      </w:pPr>
+      <w:rPr>
+        <w:rFonts w:ascii="Wingdings" w:hAnsi="Wingdings" w:hint="default"/>
+        <w:sz w:val="20"/>
+      </w:rPr>
+    </w:lvl>
+  </w:abstractNum>
+  <w:abstractNum w:abstractNumId="10" w15:restartNumberingAfterBreak="0">
     <w:nsid w:val="5FF75267"/>
     <w:multiLevelType w:val="hybridMultilevel"/>
     <w:tmpl w:val="F1CEF900"/>
@@ -2296,19 +4757,928 @@
       </w:pPr>
     </w:lvl>
   </w:abstractNum>
-  <w:num w:numId="1">
+  <w:abstractNum w:abstractNumId="11" w15:restartNumberingAfterBreak="0">
+    <w:nsid w:val="613C0E42"/>
+    <w:multiLevelType w:val="multilevel"/>
+    <w:tmpl w:val="75E2F996"/>
+    <w:lvl w:ilvl="0">
+      <w:start w:val="1"/>
+      <w:numFmt w:val="bullet"/>
+      <w:lvlText w:val=""/>
+      <w:lvlJc w:val="left"/>
+      <w:pPr>
+        <w:tabs>
+          <w:tab w:val="num" w:pos="720"/>
+        </w:tabs>
+        <w:ind w:left="720" w:hanging="360"/>
+      </w:pPr>
+      <w:rPr>
+        <w:rFonts w:ascii="Symbol" w:hAnsi="Symbol" w:hint="default"/>
+        <w:sz w:val="20"/>
+      </w:rPr>
+    </w:lvl>
+    <w:lvl w:ilvl="1">
+      <w:start w:val="1"/>
+      <w:numFmt w:val="bullet"/>
+      <w:lvlText w:val="o"/>
+      <w:lvlJc w:val="left"/>
+      <w:pPr>
+        <w:tabs>
+          <w:tab w:val="num" w:pos="1440"/>
+        </w:tabs>
+        <w:ind w:left="1440" w:hanging="360"/>
+      </w:pPr>
+      <w:rPr>
+        <w:rFonts w:ascii="Courier New" w:hAnsi="Courier New" w:cs="Times New Roman" w:hint="default"/>
+        <w:sz w:val="20"/>
+      </w:rPr>
+    </w:lvl>
+    <w:lvl w:ilvl="2">
+      <w:start w:val="1"/>
+      <w:numFmt w:val="bullet"/>
+      <w:lvlText w:val=""/>
+      <w:lvlJc w:val="left"/>
+      <w:pPr>
+        <w:tabs>
+          <w:tab w:val="num" w:pos="2160"/>
+        </w:tabs>
+        <w:ind w:left="2160" w:hanging="360"/>
+      </w:pPr>
+      <w:rPr>
+        <w:rFonts w:ascii="Wingdings" w:hAnsi="Wingdings" w:hint="default"/>
+        <w:sz w:val="20"/>
+      </w:rPr>
+    </w:lvl>
+    <w:lvl w:ilvl="3">
+      <w:start w:val="1"/>
+      <w:numFmt w:val="bullet"/>
+      <w:lvlText w:val=""/>
+      <w:lvlJc w:val="left"/>
+      <w:pPr>
+        <w:tabs>
+          <w:tab w:val="num" w:pos="2880"/>
+        </w:tabs>
+        <w:ind w:left="2880" w:hanging="360"/>
+      </w:pPr>
+      <w:rPr>
+        <w:rFonts w:ascii="Wingdings" w:hAnsi="Wingdings" w:hint="default"/>
+        <w:sz w:val="20"/>
+      </w:rPr>
+    </w:lvl>
+    <w:lvl w:ilvl="4">
+      <w:start w:val="1"/>
+      <w:numFmt w:val="bullet"/>
+      <w:lvlText w:val=""/>
+      <w:lvlJc w:val="left"/>
+      <w:pPr>
+        <w:tabs>
+          <w:tab w:val="num" w:pos="3600"/>
+        </w:tabs>
+        <w:ind w:left="3600" w:hanging="360"/>
+      </w:pPr>
+      <w:rPr>
+        <w:rFonts w:ascii="Wingdings" w:hAnsi="Wingdings" w:hint="default"/>
+        <w:sz w:val="20"/>
+      </w:rPr>
+    </w:lvl>
+    <w:lvl w:ilvl="5">
+      <w:start w:val="1"/>
+      <w:numFmt w:val="bullet"/>
+      <w:lvlText w:val=""/>
+      <w:lvlJc w:val="left"/>
+      <w:pPr>
+        <w:tabs>
+          <w:tab w:val="num" w:pos="4320"/>
+        </w:tabs>
+        <w:ind w:left="4320" w:hanging="360"/>
+      </w:pPr>
+      <w:rPr>
+        <w:rFonts w:ascii="Wingdings" w:hAnsi="Wingdings" w:hint="default"/>
+        <w:sz w:val="20"/>
+      </w:rPr>
+    </w:lvl>
+    <w:lvl w:ilvl="6">
+      <w:start w:val="1"/>
+      <w:numFmt w:val="bullet"/>
+      <w:lvlText w:val=""/>
+      <w:lvlJc w:val="left"/>
+      <w:pPr>
+        <w:tabs>
+          <w:tab w:val="num" w:pos="5040"/>
+        </w:tabs>
+        <w:ind w:left="5040" w:hanging="360"/>
+      </w:pPr>
+      <w:rPr>
+        <w:rFonts w:ascii="Wingdings" w:hAnsi="Wingdings" w:hint="default"/>
+        <w:sz w:val="20"/>
+      </w:rPr>
+    </w:lvl>
+    <w:lvl w:ilvl="7">
+      <w:start w:val="1"/>
+      <w:numFmt w:val="bullet"/>
+      <w:lvlText w:val=""/>
+      <w:lvlJc w:val="left"/>
+      <w:pPr>
+        <w:tabs>
+          <w:tab w:val="num" w:pos="5760"/>
+        </w:tabs>
+        <w:ind w:left="5760" w:hanging="360"/>
+      </w:pPr>
+      <w:rPr>
+        <w:rFonts w:ascii="Wingdings" w:hAnsi="Wingdings" w:hint="default"/>
+        <w:sz w:val="20"/>
+      </w:rPr>
+    </w:lvl>
+    <w:lvl w:ilvl="8">
+      <w:start w:val="1"/>
+      <w:numFmt w:val="bullet"/>
+      <w:lvlText w:val=""/>
+      <w:lvlJc w:val="left"/>
+      <w:pPr>
+        <w:tabs>
+          <w:tab w:val="num" w:pos="6480"/>
+        </w:tabs>
+        <w:ind w:left="6480" w:hanging="360"/>
+      </w:pPr>
+      <w:rPr>
+        <w:rFonts w:ascii="Wingdings" w:hAnsi="Wingdings" w:hint="default"/>
+        <w:sz w:val="20"/>
+      </w:rPr>
+    </w:lvl>
+  </w:abstractNum>
+  <w:abstractNum w:abstractNumId="12" w15:restartNumberingAfterBreak="0">
+    <w:nsid w:val="631A29BE"/>
+    <w:multiLevelType w:val="multilevel"/>
+    <w:tmpl w:val="3E083FCA"/>
+    <w:lvl w:ilvl="0">
+      <w:start w:val="1"/>
+      <w:numFmt w:val="decimal"/>
+      <w:lvlText w:val="%1."/>
+      <w:lvlJc w:val="left"/>
+      <w:pPr>
+        <w:tabs>
+          <w:tab w:val="num" w:pos="720"/>
+        </w:tabs>
+        <w:ind w:left="720" w:hanging="360"/>
+      </w:pPr>
+    </w:lvl>
+    <w:lvl w:ilvl="1">
+      <w:start w:val="1"/>
+      <w:numFmt w:val="bullet"/>
+      <w:lvlText w:val="o"/>
+      <w:lvlJc w:val="left"/>
+      <w:pPr>
+        <w:tabs>
+          <w:tab w:val="num" w:pos="1440"/>
+        </w:tabs>
+        <w:ind w:left="1440" w:hanging="360"/>
+      </w:pPr>
+      <w:rPr>
+        <w:rFonts w:ascii="Courier New" w:hAnsi="Courier New" w:cs="Times New Roman" w:hint="default"/>
+        <w:sz w:val="20"/>
+      </w:rPr>
+    </w:lvl>
+    <w:lvl w:ilvl="2">
+      <w:start w:val="1"/>
+      <w:numFmt w:val="decimal"/>
+      <w:lvlText w:val="%3."/>
+      <w:lvlJc w:val="left"/>
+      <w:pPr>
+        <w:tabs>
+          <w:tab w:val="num" w:pos="2160"/>
+        </w:tabs>
+        <w:ind w:left="2160" w:hanging="360"/>
+      </w:pPr>
+    </w:lvl>
+    <w:lvl w:ilvl="3">
+      <w:start w:val="1"/>
+      <w:numFmt w:val="decimal"/>
+      <w:lvlText w:val="%4."/>
+      <w:lvlJc w:val="left"/>
+      <w:pPr>
+        <w:tabs>
+          <w:tab w:val="num" w:pos="2880"/>
+        </w:tabs>
+        <w:ind w:left="2880" w:hanging="360"/>
+      </w:pPr>
+    </w:lvl>
+    <w:lvl w:ilvl="4">
+      <w:start w:val="1"/>
+      <w:numFmt w:val="decimal"/>
+      <w:lvlText w:val="%5."/>
+      <w:lvlJc w:val="left"/>
+      <w:pPr>
+        <w:tabs>
+          <w:tab w:val="num" w:pos="3600"/>
+        </w:tabs>
+        <w:ind w:left="3600" w:hanging="360"/>
+      </w:pPr>
+    </w:lvl>
+    <w:lvl w:ilvl="5">
+      <w:start w:val="1"/>
+      <w:numFmt w:val="decimal"/>
+      <w:lvlText w:val="%6."/>
+      <w:lvlJc w:val="left"/>
+      <w:pPr>
+        <w:tabs>
+          <w:tab w:val="num" w:pos="4320"/>
+        </w:tabs>
+        <w:ind w:left="4320" w:hanging="360"/>
+      </w:pPr>
+    </w:lvl>
+    <w:lvl w:ilvl="6">
+      <w:start w:val="1"/>
+      <w:numFmt w:val="decimal"/>
+      <w:lvlText w:val="%7."/>
+      <w:lvlJc w:val="left"/>
+      <w:pPr>
+        <w:tabs>
+          <w:tab w:val="num" w:pos="5040"/>
+        </w:tabs>
+        <w:ind w:left="5040" w:hanging="360"/>
+      </w:pPr>
+    </w:lvl>
+    <w:lvl w:ilvl="7">
+      <w:start w:val="1"/>
+      <w:numFmt w:val="decimal"/>
+      <w:lvlText w:val="%8."/>
+      <w:lvlJc w:val="left"/>
+      <w:pPr>
+        <w:tabs>
+          <w:tab w:val="num" w:pos="5760"/>
+        </w:tabs>
+        <w:ind w:left="5760" w:hanging="360"/>
+      </w:pPr>
+    </w:lvl>
+    <w:lvl w:ilvl="8">
+      <w:start w:val="1"/>
+      <w:numFmt w:val="decimal"/>
+      <w:lvlText w:val="%9."/>
+      <w:lvlJc w:val="left"/>
+      <w:pPr>
+        <w:tabs>
+          <w:tab w:val="num" w:pos="6480"/>
+        </w:tabs>
+        <w:ind w:left="6480" w:hanging="360"/>
+      </w:pPr>
+    </w:lvl>
+  </w:abstractNum>
+  <w:abstractNum w:abstractNumId="13" w15:restartNumberingAfterBreak="0">
+    <w:nsid w:val="66367D08"/>
+    <w:multiLevelType w:val="multilevel"/>
+    <w:tmpl w:val="FC5616C2"/>
+    <w:lvl w:ilvl="0">
+      <w:start w:val="1"/>
+      <w:numFmt w:val="bullet"/>
+      <w:lvlText w:val=""/>
+      <w:lvlJc w:val="left"/>
+      <w:pPr>
+        <w:tabs>
+          <w:tab w:val="num" w:pos="720"/>
+        </w:tabs>
+        <w:ind w:left="720" w:hanging="360"/>
+      </w:pPr>
+      <w:rPr>
+        <w:rFonts w:ascii="Symbol" w:hAnsi="Symbol" w:hint="default"/>
+        <w:sz w:val="20"/>
+      </w:rPr>
+    </w:lvl>
+    <w:lvl w:ilvl="1">
+      <w:start w:val="1"/>
+      <w:numFmt w:val="bullet"/>
+      <w:lvlText w:val="o"/>
+      <w:lvlJc w:val="left"/>
+      <w:pPr>
+        <w:tabs>
+          <w:tab w:val="num" w:pos="1440"/>
+        </w:tabs>
+        <w:ind w:left="1440" w:hanging="360"/>
+      </w:pPr>
+      <w:rPr>
+        <w:rFonts w:ascii="Courier New" w:hAnsi="Courier New" w:cs="Times New Roman" w:hint="default"/>
+        <w:sz w:val="20"/>
+      </w:rPr>
+    </w:lvl>
+    <w:lvl w:ilvl="2">
+      <w:start w:val="1"/>
+      <w:numFmt w:val="bullet"/>
+      <w:lvlText w:val=""/>
+      <w:lvlJc w:val="left"/>
+      <w:pPr>
+        <w:tabs>
+          <w:tab w:val="num" w:pos="2160"/>
+        </w:tabs>
+        <w:ind w:left="2160" w:hanging="360"/>
+      </w:pPr>
+      <w:rPr>
+        <w:rFonts w:ascii="Wingdings" w:hAnsi="Wingdings" w:hint="default"/>
+        <w:sz w:val="20"/>
+      </w:rPr>
+    </w:lvl>
+    <w:lvl w:ilvl="3">
+      <w:start w:val="1"/>
+      <w:numFmt w:val="bullet"/>
+      <w:lvlText w:val=""/>
+      <w:lvlJc w:val="left"/>
+      <w:pPr>
+        <w:tabs>
+          <w:tab w:val="num" w:pos="2880"/>
+        </w:tabs>
+        <w:ind w:left="2880" w:hanging="360"/>
+      </w:pPr>
+      <w:rPr>
+        <w:rFonts w:ascii="Wingdings" w:hAnsi="Wingdings" w:hint="default"/>
+        <w:sz w:val="20"/>
+      </w:rPr>
+    </w:lvl>
+    <w:lvl w:ilvl="4">
+      <w:start w:val="1"/>
+      <w:numFmt w:val="bullet"/>
+      <w:lvlText w:val=""/>
+      <w:lvlJc w:val="left"/>
+      <w:pPr>
+        <w:tabs>
+          <w:tab w:val="num" w:pos="3600"/>
+        </w:tabs>
+        <w:ind w:left="3600" w:hanging="360"/>
+      </w:pPr>
+      <w:rPr>
+        <w:rFonts w:ascii="Wingdings" w:hAnsi="Wingdings" w:hint="default"/>
+        <w:sz w:val="20"/>
+      </w:rPr>
+    </w:lvl>
+    <w:lvl w:ilvl="5">
+      <w:start w:val="1"/>
+      <w:numFmt w:val="bullet"/>
+      <w:lvlText w:val=""/>
+      <w:lvlJc w:val="left"/>
+      <w:pPr>
+        <w:tabs>
+          <w:tab w:val="num" w:pos="4320"/>
+        </w:tabs>
+        <w:ind w:left="4320" w:hanging="360"/>
+      </w:pPr>
+      <w:rPr>
+        <w:rFonts w:ascii="Wingdings" w:hAnsi="Wingdings" w:hint="default"/>
+        <w:sz w:val="20"/>
+      </w:rPr>
+    </w:lvl>
+    <w:lvl w:ilvl="6">
+      <w:start w:val="1"/>
+      <w:numFmt w:val="bullet"/>
+      <w:lvlText w:val=""/>
+      <w:lvlJc w:val="left"/>
+      <w:pPr>
+        <w:tabs>
+          <w:tab w:val="num" w:pos="5040"/>
+        </w:tabs>
+        <w:ind w:left="5040" w:hanging="360"/>
+      </w:pPr>
+      <w:rPr>
+        <w:rFonts w:ascii="Wingdings" w:hAnsi="Wingdings" w:hint="default"/>
+        <w:sz w:val="20"/>
+      </w:rPr>
+    </w:lvl>
+    <w:lvl w:ilvl="7">
+      <w:start w:val="1"/>
+      <w:numFmt w:val="bullet"/>
+      <w:lvlText w:val=""/>
+      <w:lvlJc w:val="left"/>
+      <w:pPr>
+        <w:tabs>
+          <w:tab w:val="num" w:pos="5760"/>
+        </w:tabs>
+        <w:ind w:left="5760" w:hanging="360"/>
+      </w:pPr>
+      <w:rPr>
+        <w:rFonts w:ascii="Wingdings" w:hAnsi="Wingdings" w:hint="default"/>
+        <w:sz w:val="20"/>
+      </w:rPr>
+    </w:lvl>
+    <w:lvl w:ilvl="8">
+      <w:start w:val="1"/>
+      <w:numFmt w:val="bullet"/>
+      <w:lvlText w:val=""/>
+      <w:lvlJc w:val="left"/>
+      <w:pPr>
+        <w:tabs>
+          <w:tab w:val="num" w:pos="6480"/>
+        </w:tabs>
+        <w:ind w:left="6480" w:hanging="360"/>
+      </w:pPr>
+      <w:rPr>
+        <w:rFonts w:ascii="Wingdings" w:hAnsi="Wingdings" w:hint="default"/>
+        <w:sz w:val="20"/>
+      </w:rPr>
+    </w:lvl>
+  </w:abstractNum>
+  <w:abstractNum w:abstractNumId="14" w15:restartNumberingAfterBreak="0">
+    <w:nsid w:val="6F667A67"/>
+    <w:multiLevelType w:val="multilevel"/>
+    <w:tmpl w:val="05C80E1E"/>
+    <w:lvl w:ilvl="0">
+      <w:start w:val="1"/>
+      <w:numFmt w:val="bullet"/>
+      <w:lvlText w:val=""/>
+      <w:lvlJc w:val="left"/>
+      <w:pPr>
+        <w:tabs>
+          <w:tab w:val="num" w:pos="720"/>
+        </w:tabs>
+        <w:ind w:left="720" w:hanging="360"/>
+      </w:pPr>
+      <w:rPr>
+        <w:rFonts w:ascii="Symbol" w:hAnsi="Symbol" w:hint="default"/>
+        <w:sz w:val="20"/>
+      </w:rPr>
+    </w:lvl>
+    <w:lvl w:ilvl="1">
+      <w:start w:val="1"/>
+      <w:numFmt w:val="bullet"/>
+      <w:lvlText w:val="o"/>
+      <w:lvlJc w:val="left"/>
+      <w:pPr>
+        <w:tabs>
+          <w:tab w:val="num" w:pos="1440"/>
+        </w:tabs>
+        <w:ind w:left="1440" w:hanging="360"/>
+      </w:pPr>
+      <w:rPr>
+        <w:rFonts w:ascii="Courier New" w:hAnsi="Courier New" w:cs="Times New Roman" w:hint="default"/>
+        <w:sz w:val="20"/>
+      </w:rPr>
+    </w:lvl>
+    <w:lvl w:ilvl="2">
+      <w:start w:val="1"/>
+      <w:numFmt w:val="bullet"/>
+      <w:lvlText w:val=""/>
+      <w:lvlJc w:val="left"/>
+      <w:pPr>
+        <w:tabs>
+          <w:tab w:val="num" w:pos="2160"/>
+        </w:tabs>
+        <w:ind w:left="2160" w:hanging="360"/>
+      </w:pPr>
+      <w:rPr>
+        <w:rFonts w:ascii="Wingdings" w:hAnsi="Wingdings" w:hint="default"/>
+        <w:sz w:val="20"/>
+      </w:rPr>
+    </w:lvl>
+    <w:lvl w:ilvl="3">
+      <w:start w:val="1"/>
+      <w:numFmt w:val="bullet"/>
+      <w:lvlText w:val=""/>
+      <w:lvlJc w:val="left"/>
+      <w:pPr>
+        <w:tabs>
+          <w:tab w:val="num" w:pos="2880"/>
+        </w:tabs>
+        <w:ind w:left="2880" w:hanging="360"/>
+      </w:pPr>
+      <w:rPr>
+        <w:rFonts w:ascii="Wingdings" w:hAnsi="Wingdings" w:hint="default"/>
+        <w:sz w:val="20"/>
+      </w:rPr>
+    </w:lvl>
+    <w:lvl w:ilvl="4">
+      <w:start w:val="1"/>
+      <w:numFmt w:val="bullet"/>
+      <w:lvlText w:val=""/>
+      <w:lvlJc w:val="left"/>
+      <w:pPr>
+        <w:tabs>
+          <w:tab w:val="num" w:pos="3600"/>
+        </w:tabs>
+        <w:ind w:left="3600" w:hanging="360"/>
+      </w:pPr>
+      <w:rPr>
+        <w:rFonts w:ascii="Wingdings" w:hAnsi="Wingdings" w:hint="default"/>
+        <w:sz w:val="20"/>
+      </w:rPr>
+    </w:lvl>
+    <w:lvl w:ilvl="5">
+      <w:start w:val="1"/>
+      <w:numFmt w:val="bullet"/>
+      <w:lvlText w:val=""/>
+      <w:lvlJc w:val="left"/>
+      <w:pPr>
+        <w:tabs>
+          <w:tab w:val="num" w:pos="4320"/>
+        </w:tabs>
+        <w:ind w:left="4320" w:hanging="360"/>
+      </w:pPr>
+      <w:rPr>
+        <w:rFonts w:ascii="Wingdings" w:hAnsi="Wingdings" w:hint="default"/>
+        <w:sz w:val="20"/>
+      </w:rPr>
+    </w:lvl>
+    <w:lvl w:ilvl="6">
+      <w:start w:val="1"/>
+      <w:numFmt w:val="bullet"/>
+      <w:lvlText w:val=""/>
+      <w:lvlJc w:val="left"/>
+      <w:pPr>
+        <w:tabs>
+          <w:tab w:val="num" w:pos="5040"/>
+        </w:tabs>
+        <w:ind w:left="5040" w:hanging="360"/>
+      </w:pPr>
+      <w:rPr>
+        <w:rFonts w:ascii="Wingdings" w:hAnsi="Wingdings" w:hint="default"/>
+        <w:sz w:val="20"/>
+      </w:rPr>
+    </w:lvl>
+    <w:lvl w:ilvl="7">
+      <w:start w:val="1"/>
+      <w:numFmt w:val="bullet"/>
+      <w:lvlText w:val=""/>
+      <w:lvlJc w:val="left"/>
+      <w:pPr>
+        <w:tabs>
+          <w:tab w:val="num" w:pos="5760"/>
+        </w:tabs>
+        <w:ind w:left="5760" w:hanging="360"/>
+      </w:pPr>
+      <w:rPr>
+        <w:rFonts w:ascii="Wingdings" w:hAnsi="Wingdings" w:hint="default"/>
+        <w:sz w:val="20"/>
+      </w:rPr>
+    </w:lvl>
+    <w:lvl w:ilvl="8">
+      <w:start w:val="1"/>
+      <w:numFmt w:val="bullet"/>
+      <w:lvlText w:val=""/>
+      <w:lvlJc w:val="left"/>
+      <w:pPr>
+        <w:tabs>
+          <w:tab w:val="num" w:pos="6480"/>
+        </w:tabs>
+        <w:ind w:left="6480" w:hanging="360"/>
+      </w:pPr>
+      <w:rPr>
+        <w:rFonts w:ascii="Wingdings" w:hAnsi="Wingdings" w:hint="default"/>
+        <w:sz w:val="20"/>
+      </w:rPr>
+    </w:lvl>
+  </w:abstractNum>
+  <w:abstractNum w:abstractNumId="15" w15:restartNumberingAfterBreak="0">
+    <w:nsid w:val="6FF017BA"/>
+    <w:multiLevelType w:val="multilevel"/>
+    <w:tmpl w:val="F5926AC0"/>
+    <w:lvl w:ilvl="0">
+      <w:start w:val="1"/>
+      <w:numFmt w:val="bullet"/>
+      <w:lvlText w:val=""/>
+      <w:lvlJc w:val="left"/>
+      <w:pPr>
+        <w:tabs>
+          <w:tab w:val="num" w:pos="720"/>
+        </w:tabs>
+        <w:ind w:left="720" w:hanging="360"/>
+      </w:pPr>
+      <w:rPr>
+        <w:rFonts w:ascii="Symbol" w:hAnsi="Symbol" w:hint="default"/>
+        <w:sz w:val="20"/>
+      </w:rPr>
+    </w:lvl>
+    <w:lvl w:ilvl="1">
+      <w:start w:val="1"/>
+      <w:numFmt w:val="bullet"/>
+      <w:lvlText w:val="o"/>
+      <w:lvlJc w:val="left"/>
+      <w:pPr>
+        <w:tabs>
+          <w:tab w:val="num" w:pos="1440"/>
+        </w:tabs>
+        <w:ind w:left="1440" w:hanging="360"/>
+      </w:pPr>
+      <w:rPr>
+        <w:rFonts w:ascii="Courier New" w:hAnsi="Courier New" w:cs="Times New Roman" w:hint="default"/>
+        <w:sz w:val="20"/>
+      </w:rPr>
+    </w:lvl>
+    <w:lvl w:ilvl="2">
+      <w:start w:val="1"/>
+      <w:numFmt w:val="bullet"/>
+      <w:lvlText w:val=""/>
+      <w:lvlJc w:val="left"/>
+      <w:pPr>
+        <w:tabs>
+          <w:tab w:val="num" w:pos="2160"/>
+        </w:tabs>
+        <w:ind w:left="2160" w:hanging="360"/>
+      </w:pPr>
+      <w:rPr>
+        <w:rFonts w:ascii="Wingdings" w:hAnsi="Wingdings" w:hint="default"/>
+        <w:sz w:val="20"/>
+      </w:rPr>
+    </w:lvl>
+    <w:lvl w:ilvl="3">
+      <w:start w:val="1"/>
+      <w:numFmt w:val="bullet"/>
+      <w:lvlText w:val=""/>
+      <w:lvlJc w:val="left"/>
+      <w:pPr>
+        <w:tabs>
+          <w:tab w:val="num" w:pos="2880"/>
+        </w:tabs>
+        <w:ind w:left="2880" w:hanging="360"/>
+      </w:pPr>
+      <w:rPr>
+        <w:rFonts w:ascii="Wingdings" w:hAnsi="Wingdings" w:hint="default"/>
+        <w:sz w:val="20"/>
+      </w:rPr>
+    </w:lvl>
+    <w:lvl w:ilvl="4">
+      <w:start w:val="1"/>
+      <w:numFmt w:val="bullet"/>
+      <w:lvlText w:val=""/>
+      <w:lvlJc w:val="left"/>
+      <w:pPr>
+        <w:tabs>
+          <w:tab w:val="num" w:pos="3600"/>
+        </w:tabs>
+        <w:ind w:left="3600" w:hanging="360"/>
+      </w:pPr>
+      <w:rPr>
+        <w:rFonts w:ascii="Wingdings" w:hAnsi="Wingdings" w:hint="default"/>
+        <w:sz w:val="20"/>
+      </w:rPr>
+    </w:lvl>
+    <w:lvl w:ilvl="5">
+      <w:start w:val="1"/>
+      <w:numFmt w:val="bullet"/>
+      <w:lvlText w:val=""/>
+      <w:lvlJc w:val="left"/>
+      <w:pPr>
+        <w:tabs>
+          <w:tab w:val="num" w:pos="4320"/>
+        </w:tabs>
+        <w:ind w:left="4320" w:hanging="360"/>
+      </w:pPr>
+      <w:rPr>
+        <w:rFonts w:ascii="Wingdings" w:hAnsi="Wingdings" w:hint="default"/>
+        <w:sz w:val="20"/>
+      </w:rPr>
+    </w:lvl>
+    <w:lvl w:ilvl="6">
+      <w:start w:val="1"/>
+      <w:numFmt w:val="bullet"/>
+      <w:lvlText w:val=""/>
+      <w:lvlJc w:val="left"/>
+      <w:pPr>
+        <w:tabs>
+          <w:tab w:val="num" w:pos="5040"/>
+        </w:tabs>
+        <w:ind w:left="5040" w:hanging="360"/>
+      </w:pPr>
+      <w:rPr>
+        <w:rFonts w:ascii="Wingdings" w:hAnsi="Wingdings" w:hint="default"/>
+        <w:sz w:val="20"/>
+      </w:rPr>
+    </w:lvl>
+    <w:lvl w:ilvl="7">
+      <w:start w:val="1"/>
+      <w:numFmt w:val="bullet"/>
+      <w:lvlText w:val=""/>
+      <w:lvlJc w:val="left"/>
+      <w:pPr>
+        <w:tabs>
+          <w:tab w:val="num" w:pos="5760"/>
+        </w:tabs>
+        <w:ind w:left="5760" w:hanging="360"/>
+      </w:pPr>
+      <w:rPr>
+        <w:rFonts w:ascii="Wingdings" w:hAnsi="Wingdings" w:hint="default"/>
+        <w:sz w:val="20"/>
+      </w:rPr>
+    </w:lvl>
+    <w:lvl w:ilvl="8">
+      <w:start w:val="1"/>
+      <w:numFmt w:val="bullet"/>
+      <w:lvlText w:val=""/>
+      <w:lvlJc w:val="left"/>
+      <w:pPr>
+        <w:tabs>
+          <w:tab w:val="num" w:pos="6480"/>
+        </w:tabs>
+        <w:ind w:left="6480" w:hanging="360"/>
+      </w:pPr>
+      <w:rPr>
+        <w:rFonts w:ascii="Wingdings" w:hAnsi="Wingdings" w:hint="default"/>
+        <w:sz w:val="20"/>
+      </w:rPr>
+    </w:lvl>
+  </w:abstractNum>
+  <w:num w:numId="1" w16cid:durableId="1083259789">
+    <w:abstractNumId w:val="10"/>
+  </w:num>
+  <w:num w:numId="2" w16cid:durableId="142505806">
+    <w:abstractNumId w:val="13"/>
+    <w:lvlOverride w:ilvl="0"/>
+    <w:lvlOverride w:ilvl="1"/>
+    <w:lvlOverride w:ilvl="2"/>
+    <w:lvlOverride w:ilvl="3"/>
+    <w:lvlOverride w:ilvl="4"/>
+    <w:lvlOverride w:ilvl="5"/>
+    <w:lvlOverride w:ilvl="6"/>
+    <w:lvlOverride w:ilvl="7"/>
+    <w:lvlOverride w:ilvl="8"/>
+  </w:num>
+  <w:num w:numId="3" w16cid:durableId="1693460318">
+    <w:abstractNumId w:val="5"/>
+    <w:lvlOverride w:ilvl="0"/>
+    <w:lvlOverride w:ilvl="1"/>
+    <w:lvlOverride w:ilvl="2"/>
+    <w:lvlOverride w:ilvl="3"/>
+    <w:lvlOverride w:ilvl="4"/>
+    <w:lvlOverride w:ilvl="5"/>
+    <w:lvlOverride w:ilvl="6"/>
+    <w:lvlOverride w:ilvl="7"/>
+    <w:lvlOverride w:ilvl="8"/>
+  </w:num>
+  <w:num w:numId="4" w16cid:durableId="1689021678">
+    <w:abstractNumId w:val="11"/>
+    <w:lvlOverride w:ilvl="0"/>
+    <w:lvlOverride w:ilvl="1"/>
+    <w:lvlOverride w:ilvl="2"/>
+    <w:lvlOverride w:ilvl="3"/>
+    <w:lvlOverride w:ilvl="4"/>
+    <w:lvlOverride w:ilvl="5"/>
+    <w:lvlOverride w:ilvl="6"/>
+    <w:lvlOverride w:ilvl="7"/>
+    <w:lvlOverride w:ilvl="8"/>
+  </w:num>
+  <w:num w:numId="5" w16cid:durableId="188416934">
+    <w:abstractNumId w:val="14"/>
+    <w:lvlOverride w:ilvl="0"/>
+    <w:lvlOverride w:ilvl="1"/>
+    <w:lvlOverride w:ilvl="2"/>
+    <w:lvlOverride w:ilvl="3"/>
+    <w:lvlOverride w:ilvl="4"/>
+    <w:lvlOverride w:ilvl="5"/>
+    <w:lvlOverride w:ilvl="6"/>
+    <w:lvlOverride w:ilvl="7"/>
+    <w:lvlOverride w:ilvl="8"/>
+  </w:num>
+  <w:num w:numId="6" w16cid:durableId="1705594544">
+    <w:abstractNumId w:val="1"/>
+    <w:lvlOverride w:ilvl="0"/>
+    <w:lvlOverride w:ilvl="1"/>
+    <w:lvlOverride w:ilvl="2"/>
+    <w:lvlOverride w:ilvl="3"/>
+    <w:lvlOverride w:ilvl="4"/>
+    <w:lvlOverride w:ilvl="5"/>
+    <w:lvlOverride w:ilvl="6"/>
+    <w:lvlOverride w:ilvl="7"/>
+    <w:lvlOverride w:ilvl="8"/>
+  </w:num>
+  <w:num w:numId="7" w16cid:durableId="1726296619">
+    <w:abstractNumId w:val="9"/>
+    <w:lvlOverride w:ilvl="0"/>
+    <w:lvlOverride w:ilvl="1"/>
+    <w:lvlOverride w:ilvl="2"/>
+    <w:lvlOverride w:ilvl="3"/>
+    <w:lvlOverride w:ilvl="4"/>
+    <w:lvlOverride w:ilvl="5"/>
+    <w:lvlOverride w:ilvl="6"/>
+    <w:lvlOverride w:ilvl="7"/>
+    <w:lvlOverride w:ilvl="8"/>
+  </w:num>
+  <w:num w:numId="8" w16cid:durableId="1078020987">
+    <w:abstractNumId w:val="4"/>
+    <w:lvlOverride w:ilvl="0"/>
+    <w:lvlOverride w:ilvl="1"/>
+    <w:lvlOverride w:ilvl="2"/>
+    <w:lvlOverride w:ilvl="3"/>
+    <w:lvlOverride w:ilvl="4"/>
+    <w:lvlOverride w:ilvl="5"/>
+    <w:lvlOverride w:ilvl="6"/>
+    <w:lvlOverride w:ilvl="7"/>
+    <w:lvlOverride w:ilvl="8"/>
+  </w:num>
+  <w:num w:numId="9" w16cid:durableId="792870882">
+    <w:abstractNumId w:val="7"/>
+    <w:lvlOverride w:ilvl="0"/>
+    <w:lvlOverride w:ilvl="1"/>
+    <w:lvlOverride w:ilvl="2"/>
+    <w:lvlOverride w:ilvl="3"/>
+    <w:lvlOverride w:ilvl="4"/>
+    <w:lvlOverride w:ilvl="5"/>
+    <w:lvlOverride w:ilvl="6"/>
+    <w:lvlOverride w:ilvl="7"/>
+    <w:lvlOverride w:ilvl="8"/>
+  </w:num>
+  <w:num w:numId="10" w16cid:durableId="1590893314">
+    <w:abstractNumId w:val="15"/>
+    <w:lvlOverride w:ilvl="0"/>
+    <w:lvlOverride w:ilvl="1"/>
+    <w:lvlOverride w:ilvl="2"/>
+    <w:lvlOverride w:ilvl="3"/>
+    <w:lvlOverride w:ilvl="4"/>
+    <w:lvlOverride w:ilvl="5"/>
+    <w:lvlOverride w:ilvl="6"/>
+    <w:lvlOverride w:ilvl="7"/>
+    <w:lvlOverride w:ilvl="8"/>
+  </w:num>
+  <w:num w:numId="11" w16cid:durableId="1181974144">
     <w:abstractNumId w:val="0"/>
+    <w:lvlOverride w:ilvl="0"/>
+    <w:lvlOverride w:ilvl="1"/>
+    <w:lvlOverride w:ilvl="2"/>
+    <w:lvlOverride w:ilvl="3"/>
+    <w:lvlOverride w:ilvl="4"/>
+    <w:lvlOverride w:ilvl="5"/>
+    <w:lvlOverride w:ilvl="6"/>
+    <w:lvlOverride w:ilvl="7"/>
+    <w:lvlOverride w:ilvl="8"/>
+  </w:num>
+  <w:num w:numId="12" w16cid:durableId="660694608">
+    <w:abstractNumId w:val="6"/>
+    <w:lvlOverride w:ilvl="0"/>
+    <w:lvlOverride w:ilvl="1"/>
+    <w:lvlOverride w:ilvl="2"/>
+    <w:lvlOverride w:ilvl="3"/>
+    <w:lvlOverride w:ilvl="4"/>
+    <w:lvlOverride w:ilvl="5"/>
+    <w:lvlOverride w:ilvl="6"/>
+    <w:lvlOverride w:ilvl="7"/>
+    <w:lvlOverride w:ilvl="8"/>
+  </w:num>
+  <w:num w:numId="13" w16cid:durableId="126046882">
+    <w:abstractNumId w:val="2"/>
+    <w:lvlOverride w:ilvl="0"/>
+    <w:lvlOverride w:ilvl="1"/>
+    <w:lvlOverride w:ilvl="2"/>
+    <w:lvlOverride w:ilvl="3"/>
+    <w:lvlOverride w:ilvl="4"/>
+    <w:lvlOverride w:ilvl="5"/>
+    <w:lvlOverride w:ilvl="6"/>
+    <w:lvlOverride w:ilvl="7"/>
+    <w:lvlOverride w:ilvl="8"/>
+  </w:num>
+  <w:num w:numId="14" w16cid:durableId="541287661">
+    <w:abstractNumId w:val="3"/>
+    <w:lvlOverride w:ilvl="0"/>
+    <w:lvlOverride w:ilvl="1"/>
+    <w:lvlOverride w:ilvl="2"/>
+    <w:lvlOverride w:ilvl="3"/>
+    <w:lvlOverride w:ilvl="4"/>
+    <w:lvlOverride w:ilvl="5"/>
+    <w:lvlOverride w:ilvl="6"/>
+    <w:lvlOverride w:ilvl="7"/>
+    <w:lvlOverride w:ilvl="8"/>
+  </w:num>
+  <w:num w:numId="15" w16cid:durableId="1519270477">
+    <w:abstractNumId w:val="8"/>
+    <w:lvlOverride w:ilvl="0"/>
+    <w:lvlOverride w:ilvl="1"/>
+    <w:lvlOverride w:ilvl="2"/>
+    <w:lvlOverride w:ilvl="3"/>
+    <w:lvlOverride w:ilvl="4"/>
+    <w:lvlOverride w:ilvl="5"/>
+    <w:lvlOverride w:ilvl="6"/>
+    <w:lvlOverride w:ilvl="7"/>
+    <w:lvlOverride w:ilvl="8"/>
+  </w:num>
+  <w:num w:numId="16" w16cid:durableId="551431351">
+    <w:abstractNumId w:val="12"/>
+    <w:lvlOverride w:ilvl="0">
+      <w:startOverride w:val="1"/>
+    </w:lvlOverride>
+    <w:lvlOverride w:ilvl="1"/>
+    <w:lvlOverride w:ilvl="2">
+      <w:startOverride w:val="1"/>
+    </w:lvlOverride>
+    <w:lvlOverride w:ilvl="3">
+      <w:startOverride w:val="1"/>
+    </w:lvlOverride>
+    <w:lvlOverride w:ilvl="4">
+      <w:startOverride w:val="1"/>
+    </w:lvlOverride>
+    <w:lvlOverride w:ilvl="5">
+      <w:startOverride w:val="1"/>
+    </w:lvlOverride>
+    <w:lvlOverride w:ilvl="6">
+      <w:startOverride w:val="1"/>
+    </w:lvlOverride>
+    <w:lvlOverride w:ilvl="7">
+      <w:startOverride w:val="1"/>
+    </w:lvlOverride>
+    <w:lvlOverride w:ilvl="8">
+      <w:startOverride w:val="1"/>
+    </w:lvlOverride>
   </w:num>
 </w:numbering>
 </file>
 
 <file path=word/styles.xml><?xml version="1.0" encoding="utf-8"?>
-<w:styles xmlns:mc="http://schemas.openxmlformats.org/markup-compatibility/2006" xmlns:r="http://schemas.openxmlformats.org/officeDocument/2006/relationships" xmlns:w="http://schemas.openxmlformats.org/wordprocessingml/2006/main" xmlns:w14="http://schemas.microsoft.com/office/word/2010/wordml" xmlns:w15="http://schemas.microsoft.com/office/word/2012/wordml" xmlns:w16cex="http://schemas.microsoft.com/office/word/2018/wordml/cex" xmlns:w16cid="http://schemas.microsoft.com/office/word/2016/wordml/cid" xmlns:w16="http://schemas.microsoft.com/office/word/2018/wordml" xmlns:w16se="http://schemas.microsoft.com/office/word/2015/wordml/symex" mc:Ignorable="w14 w15 w16se w16cid w16 w16cex">
+<w:styles xmlns:mc="http://schemas.openxmlformats.org/markup-compatibility/2006" xmlns:r="http://schemas.openxmlformats.org/officeDocument/2006/relationships" xmlns:w="http://schemas.openxmlformats.org/wordprocessingml/2006/main" xmlns:w14="http://schemas.microsoft.com/office/word/2010/wordml" xmlns:w15="http://schemas.microsoft.com/office/word/2012/wordml" xmlns:w16cex="http://schemas.microsoft.com/office/word/2018/wordml/cex" xmlns:w16cid="http://schemas.microsoft.com/office/word/2016/wordml/cid" xmlns:w16="http://schemas.microsoft.com/office/word/2018/wordml" xmlns:w16du="http://schemas.microsoft.com/office/word/2023/wordml/word16du" xmlns:w16sdtdh="http://schemas.microsoft.com/office/word/2020/wordml/sdtdatahash" xmlns:w16se="http://schemas.microsoft.com/office/word/2015/wordml/symex" mc:Ignorable="w14 w15 w16se w16cid w16 w16cex w16sdtdh w16du">
   <w:docDefaults>
     <w:rPrDefault>
       <w:rPr>
         <w:rFonts w:ascii="Times New Roman" w:eastAsia="Times New Roman" w:hAnsi="Times New Roman" w:cs="Times New Roman"/>
-        <w:lang w:val="en-PK" w:eastAsia="en-PK" w:bidi="ar-SA"/>
+        <w:lang w:val="en-US" w:eastAsia="en-US" w:bidi="ar-SA"/>
       </w:rPr>
     </w:rPrDefault>
     <w:pPrDefault/>
@@ -2329,6 +5699,50 @@
     <w:lsdException w:name="Subtitle" w:qFormat="1"/>
     <w:lsdException w:name="Strong" w:qFormat="1"/>
     <w:lsdException w:name="Emphasis" w:qFormat="1"/>
+    <w:lsdException w:name="Normal Table" w:semiHidden="1" w:unhideWhenUsed="1"/>
+    <w:lsdException w:name="Table Simple 1" w:semiHidden="1" w:unhideWhenUsed="1"/>
+    <w:lsdException w:name="Table Simple 2" w:semiHidden="1" w:unhideWhenUsed="1"/>
+    <w:lsdException w:name="Table Simple 3" w:semiHidden="1" w:unhideWhenUsed="1"/>
+    <w:lsdException w:name="Table Classic 1" w:semiHidden="1" w:unhideWhenUsed="1"/>
+    <w:lsdException w:name="Table Classic 2" w:semiHidden="1" w:unhideWhenUsed="1"/>
+    <w:lsdException w:name="Table Classic 3" w:semiHidden="1" w:unhideWhenUsed="1"/>
+    <w:lsdException w:name="Table Classic 4" w:semiHidden="1" w:unhideWhenUsed="1"/>
+    <w:lsdException w:name="Table Colorful 1" w:semiHidden="1" w:unhideWhenUsed="1"/>
+    <w:lsdException w:name="Table Colorful 2" w:semiHidden="1" w:unhideWhenUsed="1"/>
+    <w:lsdException w:name="Table Colorful 3" w:semiHidden="1" w:unhideWhenUsed="1"/>
+    <w:lsdException w:name="Table Columns 1" w:semiHidden="1" w:unhideWhenUsed="1"/>
+    <w:lsdException w:name="Table Columns 2" w:semiHidden="1" w:unhideWhenUsed="1"/>
+    <w:lsdException w:name="Table Columns 3" w:semiHidden="1" w:unhideWhenUsed="1"/>
+    <w:lsdException w:name="Table Columns 4" w:semiHidden="1" w:unhideWhenUsed="1"/>
+    <w:lsdException w:name="Table Columns 5" w:semiHidden="1" w:unhideWhenUsed="1"/>
+    <w:lsdException w:name="Table Grid 1" w:semiHidden="1" w:unhideWhenUsed="1"/>
+    <w:lsdException w:name="Table Grid 2" w:semiHidden="1" w:unhideWhenUsed="1"/>
+    <w:lsdException w:name="Table Grid 3" w:semiHidden="1" w:unhideWhenUsed="1"/>
+    <w:lsdException w:name="Table Grid 4" w:semiHidden="1" w:unhideWhenUsed="1"/>
+    <w:lsdException w:name="Table Grid 5" w:semiHidden="1" w:unhideWhenUsed="1"/>
+    <w:lsdException w:name="Table Grid 6" w:semiHidden="1" w:unhideWhenUsed="1"/>
+    <w:lsdException w:name="Table Grid 7" w:semiHidden="1" w:unhideWhenUsed="1"/>
+    <w:lsdException w:name="Table Grid 8" w:semiHidden="1" w:unhideWhenUsed="1"/>
+    <w:lsdException w:name="Table List 1" w:semiHidden="1" w:unhideWhenUsed="1"/>
+    <w:lsdException w:name="Table List 2" w:semiHidden="1" w:unhideWhenUsed="1"/>
+    <w:lsdException w:name="Table List 3" w:semiHidden="1" w:unhideWhenUsed="1"/>
+    <w:lsdException w:name="Table List 4" w:semiHidden="1" w:unhideWhenUsed="1"/>
+    <w:lsdException w:name="Table List 5" w:semiHidden="1" w:unhideWhenUsed="1"/>
+    <w:lsdException w:name="Table List 6" w:semiHidden="1" w:unhideWhenUsed="1"/>
+    <w:lsdException w:name="Table List 7" w:semiHidden="1" w:unhideWhenUsed="1"/>
+    <w:lsdException w:name="Table List 8" w:semiHidden="1" w:unhideWhenUsed="1"/>
+    <w:lsdException w:name="Table 3D effects 1" w:semiHidden="1" w:unhideWhenUsed="1"/>
+    <w:lsdException w:name="Table 3D effects 2" w:semiHidden="1" w:unhideWhenUsed="1"/>
+    <w:lsdException w:name="Table 3D effects 3" w:semiHidden="1" w:unhideWhenUsed="1"/>
+    <w:lsdException w:name="Table Contemporary" w:semiHidden="1" w:unhideWhenUsed="1"/>
+    <w:lsdException w:name="Table Elegant" w:semiHidden="1" w:unhideWhenUsed="1"/>
+    <w:lsdException w:name="Table Professional" w:semiHidden="1" w:unhideWhenUsed="1"/>
+    <w:lsdException w:name="Table Subtle 1" w:semiHidden="1" w:unhideWhenUsed="1"/>
+    <w:lsdException w:name="Table Subtle 2" w:semiHidden="1" w:unhideWhenUsed="1"/>
+    <w:lsdException w:name="Table Web 1" w:semiHidden="1" w:unhideWhenUsed="1"/>
+    <w:lsdException w:name="Table Web 2" w:semiHidden="1" w:unhideWhenUsed="1"/>
+    <w:lsdException w:name="Table Web 3" w:semiHidden="1" w:unhideWhenUsed="1"/>
+    <w:lsdException w:name="Table Theme" w:semiHidden="1" w:unhideWhenUsed="1"/>
     <w:lsdException w:name="Placeholder Text" w:semiHidden="1" w:uiPriority="99"/>
     <w:lsdException w:name="No Spacing" w:uiPriority="1" w:qFormat="1"/>
     <w:lsdException w:name="Light Shading" w:uiPriority="60"/>
@@ -2557,16 +5971,18 @@
     <w:rPr>
       <w:sz w:val="24"/>
       <w:szCs w:val="24"/>
-      <w:lang w:val="en-US" w:eastAsia="en-US"/>
     </w:rPr>
   </w:style>
   <w:style w:type="character" w:default="1" w:styleId="DefaultParagraphFont">
     <w:name w:val="Default Paragraph Font"/>
-    <w:semiHidden/>
+    <w:uiPriority w:val="1"/>
+    <w:unhideWhenUsed/>
   </w:style>
   <w:style w:type="table" w:default="1" w:styleId="TableNormal">
     <w:name w:val="Normal Table"/>
+    <w:uiPriority w:val="99"/>
     <w:semiHidden/>
+    <w:unhideWhenUsed/>
     <w:tblPr>
       <w:tblInd w:w="0" w:type="dxa"/>
       <w:tblCellMar>
@@ -2579,7 +5995,9 @@
   </w:style>
   <w:style w:type="numbering" w:default="1" w:styleId="NoList">
     <w:name w:val="No List"/>
+    <w:uiPriority w:val="99"/>
     <w:semiHidden/>
+    <w:unhideWhenUsed/>
   </w:style>
   <w:style w:type="paragraph" w:styleId="Title">
     <w:name w:val="Title"/>

</xml_diff>